<commit_message>
Doku Kapitel 3 ausgeführt - WIP
</commit_message>
<xml_diff>
--- a/DOKU/Projektarbeit Snowboarder.docx
+++ b/DOKU/Projektarbeit Snowboarder.docx
@@ -1,6 +1,6 @@
 
 <file path=word/document.xml><?xml version="1.0" encoding="utf-8"?>
-<w:document xmlns:wpc="http://schemas.microsoft.com/office/word/2010/wordprocessingCanvas" xmlns:cx="http://schemas.microsoft.com/office/drawing/2014/chartex" xmlns:cx1="http://schemas.microsoft.com/office/drawing/2015/9/8/chartex" xmlns:cx2="http://schemas.microsoft.com/office/drawing/2015/10/21/chartex" xmlns:cx3="http://schemas.microsoft.com/office/drawing/2016/5/9/chartex" xmlns:cx4="http://schemas.microsoft.com/office/drawing/2016/5/10/chartex" xmlns:cx5="http://schemas.microsoft.com/office/drawing/2016/5/11/chartex" xmlns:cx6="http://schemas.microsoft.com/office/drawing/2016/5/12/chartex" xmlns:cx7="http://schemas.microsoft.com/office/drawing/2016/5/13/chartex" xmlns:cx8="http://schemas.microsoft.com/office/drawing/2016/5/14/chartex" xmlns:mc="http://schemas.openxmlformats.org/markup-compatibility/2006" xmlns:aink="http://schemas.microsoft.com/office/drawing/2016/ink" xmlns:am3d="http://schemas.microsoft.com/office/drawing/2017/model3d" xmlns:o="urn:schemas-microsoft-com:office:office" xmlns:r="http://schemas.openxmlformats.org/officeDocument/2006/relationships" xmlns:m="http://schemas.openxmlformats.org/officeDocument/2006/math" xmlns:v="urn:schemas-microsoft-com:vml" xmlns:wp14="http://schemas.microsoft.com/office/word/2010/wordprocessingDrawing" xmlns:wp="http://schemas.openxmlformats.org/drawingml/2006/wordprocessingDrawing" xmlns:w10="urn:schemas-microsoft-com:office:word" xmlns:w="http://schemas.openxmlformats.org/wordprocessingml/2006/main" xmlns:w14="http://schemas.microsoft.com/office/word/2010/wordml" xmlns:w15="http://schemas.microsoft.com/office/word/2012/wordml" xmlns:w16cex="http://schemas.microsoft.com/office/word/2018/wordml/cex" xmlns:w16cid="http://schemas.microsoft.com/office/word/2016/wordml/cid" xmlns:w16="http://schemas.microsoft.com/office/word/2018/wordml" xmlns:w16sdtdh="http://schemas.microsoft.com/office/word/2020/wordml/sdtdatahash" xmlns:w16se="http://schemas.microsoft.com/office/word/2015/wordml/symex" xmlns:wpg="http://schemas.microsoft.com/office/word/2010/wordprocessingGroup" xmlns:wpi="http://schemas.microsoft.com/office/word/2010/wordprocessingInk" xmlns:wne="http://schemas.microsoft.com/office/word/2006/wordml" xmlns:wps="http://schemas.microsoft.com/office/word/2010/wordprocessingShape" mc:Ignorable="w14 w15 w16se w16cid w16 w16cex w16sdtdh wp14">
+<w:document xmlns:wpc="http://schemas.microsoft.com/office/word/2010/wordprocessingCanvas" xmlns:mc="http://schemas.openxmlformats.org/markup-compatibility/2006" xmlns:o="urn:schemas-microsoft-com:office:office" xmlns:r="http://schemas.openxmlformats.org/officeDocument/2006/relationships" xmlns:m="http://schemas.openxmlformats.org/officeDocument/2006/math" xmlns:v="urn:schemas-microsoft-com:vml" xmlns:wp14="http://schemas.microsoft.com/office/word/2010/wordprocessingDrawing" xmlns:wp="http://schemas.openxmlformats.org/drawingml/2006/wordprocessingDrawing" xmlns:w10="urn:schemas-microsoft-com:office:word" xmlns:w="http://schemas.openxmlformats.org/wordprocessingml/2006/main" xmlns:w14="http://schemas.microsoft.com/office/word/2010/wordml" xmlns:w15="http://schemas.microsoft.com/office/word/2012/wordml" xmlns:wpg="http://schemas.microsoft.com/office/word/2010/wordprocessingGroup" xmlns:wpi="http://schemas.microsoft.com/office/word/2010/wordprocessingInk" xmlns:wne="http://schemas.microsoft.com/office/word/2006/wordml" xmlns:wps="http://schemas.microsoft.com/office/word/2010/wordprocessingShape" mc:Ignorable="w14 w15 wp14">
   <w:body>
     <w:sdt>
       <w:sdtPr>
@@ -350,8 +350,8 @@
         <w:p/>
       </w:sdtContent>
     </w:sdt>
-    <w:bookmarkStart w:id="0" w:name="_Toc113366748" w:displacedByCustomXml="next"/>
-    <w:bookmarkStart w:id="1" w:name="_Ref86666791" w:displacedByCustomXml="next"/>
+    <w:bookmarkStart w:id="0" w:name="_Ref86666791" w:displacedByCustomXml="next"/>
+    <w:bookmarkStart w:id="1" w:name="_Toc113366748" w:displacedByCustomXml="next"/>
     <w:sdt>
       <w:sdtPr>
         <w:rPr>
@@ -2467,6 +2467,8 @@
           <w:tab w:val="right" w:leader="dot" w:pos="9344"/>
         </w:tabs>
         <w:rPr>
+          <w:rFonts w:cstheme="minorHAnsi"/>
+          <w:i/>
           <w:noProof/>
         </w:rPr>
       </w:pPr>
@@ -2497,6 +2499,11 @@
           <w:noProof/>
         </w:rPr>
         <w:t>-View-Controller</w:t>
+      </w:r>
+    </w:p>
+    <w:p>
+      <w:r>
+        <w:t>SoC Separation of Concerns</w:t>
       </w:r>
     </w:p>
     <w:p>
@@ -2606,6 +2613,9 @@
       <w:r>
         <w:t xml:space="preserve">. </w:t>
       </w:r>
+      <w:r>
+        <w:t>Die genaue Aufgabenbeschreibung ist im Anhang A.2 hinterlegt.</w:t>
+      </w:r>
     </w:p>
     <w:p>
       <w:pPr>
@@ -2622,16 +2632,7 @@
         <w:t xml:space="preserve">Ziel des Projekts ist es </w:t>
       </w:r>
       <w:r>
-        <w:t xml:space="preserve">ein Programm zu entwickeln, welches </w:t>
-      </w:r>
-      <w:r>
-        <w:t xml:space="preserve">die Wettkämpfer, deren Sponsoren sowie andere relevante Informationen speichern und ausgeben </w:t>
-      </w:r>
-      <w:r>
-        <w:t>kann</w:t>
-      </w:r>
-      <w:r>
-        <w:t>.</w:t>
+        <w:t>ein Programm zu entwickeln, welches die Wettkämpfer, deren Sponsoren sowie andere relevante Informationen speichern und ausgeben kann.</w:t>
       </w:r>
       <w:r>
         <w:t xml:space="preserve"> Geplant ist dafür die Verwendung einer Datenbank zum speichern der Informationen, sowie eine Möglichkeit diese Benutzerfreundlich </w:t>
@@ -2662,10 +2663,7 @@
     </w:p>
     <w:p>
       <w:r>
-        <w:t xml:space="preserve">Für die Umsetzung des Projektes stand uns die Zeit bis zum 13 November zur Verfügung. </w:t>
-      </w:r>
-      <w:r>
-        <w:t>Das Verfügbare Personal besteht</w:t>
+        <w:t>Für die Umsetzung des Projektes stand uns die Zeit bis zum 13 November zur Verfügung. Das Verfügbare Personal besteht</w:t>
       </w:r>
       <w:r>
         <w:t xml:space="preserve"> dabei aus Simon, Vladimir und Can.</w:t>
@@ -2678,15 +2676,7 @@
         <w:t xml:space="preserve">rt den 16 September als neue Frist zu nutzen um die Abgabe frühzeitig </w:t>
       </w:r>
       <w:r>
-        <w:t xml:space="preserve">von unserer </w:t>
-      </w:r>
-      <w:proofErr w:type="spellStart"/>
-      <w:r>
-        <w:t>To</w:t>
-      </w:r>
-      <w:proofErr w:type="spellEnd"/>
-      <w:r>
-        <w:t>-Do Liste zu streichen.</w:t>
+        <w:t>von unserer To-Do Liste zu streichen.</w:t>
       </w:r>
       <w:r>
         <w:br/>
@@ -2809,16 +2799,64 @@
     </w:p>
     <w:p>
       <w:r>
-        <w:t>Zu Beginn der Aufgabe haben wir uns zudem auf ein Entwurfsmuster festgelegt, welches wir für die Benutzeroberfläche Nutzen wollen</w:t>
-      </w:r>
-      <w:r>
-        <w:t>.</w:t>
-      </w:r>
-      <w:r>
-        <w:t xml:space="preserve"> Unsere Entscheidung fiel dabei auf Model-View-Controller</w:t>
-      </w:r>
-      <w:r>
-        <w:t>.</w:t>
+        <w:t xml:space="preserve">Zu Beginn der Aufgabe haben wir uns zudem auf ein Entwurfsmuster festgelegt, welches wir für die </w:t>
+      </w:r>
+      <w:r>
+        <w:t>Architektur des Projekts nutzen wollen. Hierbei ist die Wahl auf das Model-View-Controller (MVC) Muster gefallen. Der Vorteil des MVC-Musters ist Separation of Concern</w:t>
+      </w:r>
+      <w:r>
+        <w:t>s</w:t>
+      </w:r>
+      <w:r>
+        <w:t xml:space="preserve"> (SoC). </w:t>
+      </w:r>
+      <w:r>
+        <w:t>Hierbei wird das Projekt in Komponenten mit klar definierten Aufgaben geteilt. Durch die Teilung können Änderungen und Erweiterung an einer  Komponente durchgeführt werden ohne die Funktion der anderen Komponenten zu beeinflussen. Weiterhin wird das Projekt übersichtlicher strukturiert  und einfacher zu Debuggen.</w:t>
+      </w:r>
+    </w:p>
+    <w:p>
+      <w:r>
+        <w:t xml:space="preserve">Zusätzlich zu dem MVC-Muster haben wir uns für eine Implementierung des Repository-Musters in Kombination mit dem Unit of Work-Muster entschieden. Das Repository-Pattern bietet hierbei eine weitere Abstraktionsebene zwischen dem Controller und </w:t>
+      </w:r>
+      <w:r>
+        <w:t xml:space="preserve">der Datenbank. Der Vorteil ist hier erneut SoC. Durch die zusätzliche Abstraktionsebene mit generischen Methoden für den Datenzugriff sind </w:t>
+      </w:r>
+      <w:r>
+        <w:lastRenderedPageBreak/>
+        <w:t>Änderungen der Persistenzschicht, also der Datenbank oder einer ähnlichen Datenquellen wie z.B. eine CSV-Datei oder eine NoSQL-Datenbank, möglich ohne den Rest des Projekts zu beeinflussen.</w:t>
+      </w:r>
+      <w:r>
+        <w:t xml:space="preserve"> Weiterhin kann die Anzahl an Code-Duplikaten durch Datenbankaufrufe stark reduziert werden.</w:t>
+      </w:r>
+      <w:r>
+        <w:t xml:space="preserve"> </w:t>
+      </w:r>
+    </w:p>
+    <w:p>
+      <w:r>
+        <w:t xml:space="preserve">Das Unit of Work-Muster arbeitet hier mit dem Repository-Muster zusammen und erlaubt es uns mehrere Datenbank-Operationen zu einer einzelnen Transaktion zusammenzufassen. </w:t>
+      </w:r>
+      <w:r>
+        <w:t xml:space="preserve">Hierdurch werden Datenfehler durch nur teilweise durchgeführte Commits vermieden, da entweder alle Operationen einer Transaktion erfolgreich sein müssen oder ein Rollback durchgeführt wird. Gleichzeitig übernimmt das Unit of Work den Zugriff auf die Datenbank und sorgt erneut für eine </w:t>
+      </w:r>
+      <w:r>
+        <w:t>weitere</w:t>
+      </w:r>
+      <w:r>
+        <w:t xml:space="preserve"> SoC. </w:t>
+      </w:r>
+    </w:p>
+    <w:p>
+      <w:pPr>
+        <w:pStyle w:val="berschrift2"/>
+      </w:pPr>
+      <w:r>
+        <w:t>Entwurf des Datenmodells</w:t>
+      </w:r>
+    </w:p>
+    <w:p>
+      <w:r>
+        <w:t>Das Datenmodell für die Anwendung wurde anhand den Anforderungen in der Aufgabenbeschreibung (siehe Anhang A.2) erstellt. Hierfür wurde zuerst ein ER-Modell erstellt, welches anschließend in die 3. Normalform überführt wurde. Das finale ER-Modell ist im Anhang A.1 hinterlegt.</w:t>
       </w:r>
     </w:p>
     <w:p>
@@ -2867,148 +2905,169 @@
       </w:r>
       <w:r>
         <w:br/>
-        <w:t>Optisch wird die Anwendung einer einfachen Website gleichen, mit Möglichkeiten zur Abfrage und Eingabe von Daten aus und in die Datenbank.</w:t>
+        <w:t>O</w:t>
+      </w:r>
+      <w:r>
+        <w:t>ptisch wird die Anwendung in einem klassischen Layout mit einer Navigationsleiste am oberen Rand des Bildschirms aufgebaut.</w:t>
       </w:r>
     </w:p>
     <w:p>
-      <w:pPr>
-        <w:pStyle w:val="berschrift1"/>
-      </w:pPr>
-      <w:bookmarkStart w:id="16" w:name="_Toc113366760"/>
-      <w:r>
-        <w:lastRenderedPageBreak/>
-        <w:t>Implementierungsphase</w:t>
-      </w:r>
+      <w:r>
+        <w:t xml:space="preserve">Logisch wird die Anwendung in drei Teile aufgeteilt. Snowboarder, Wettkämpfe und </w:t>
+      </w:r>
+      <w:r>
+        <w:t>Misc (Sonstiges)</w:t>
+      </w:r>
+      <w:r>
+        <w:t>. Wir haben uns für diese Aufteilung e</w:t>
+      </w:r>
+      <w:r>
+        <w:t>ntschieden, da die Tabellen Snowboarder und Wettkampf  die zentralen Tabellen des gegebenen Datenmodells und damit der Anwendung sind. Alle weiteren Tabellen des Datenmodells speisen diese zentralen Tabellen und wurden somit unter der Kategorie Misc zusammengefasst.</w:t>
+      </w:r>
+    </w:p>
+    <w:p>
+      <w:r>
+        <w:t xml:space="preserve">Das  Hinzufügen und Ändern von Daten soll auf den jeweiligen Seiten über Formulare erfolgen. Die anschließende Darstellung der jeweiligen Daten geschieht über eine tabellarische </w:t>
+      </w:r>
+      <w:r>
+        <w:t>Ansicht</w:t>
+      </w:r>
+      <w:r>
+        <w:t xml:space="preserve"> in den jeweiligen Kategorien.</w:t>
+      </w:r>
+    </w:p>
+    <w:p>
+      <w:pPr>
+        <w:pStyle w:val="berschrift2"/>
+      </w:pPr>
+      <w:r>
+        <w:t>Entwurf der C#-Klassen</w:t>
+      </w:r>
+    </w:p>
+    <w:p>
+      <w:r>
+        <w:t xml:space="preserve">Zum Entwurf der notwendigen C#-Klassen wurde ein Klassendiagramm (siehe Anhang A.?) erstellt. Hierbei wurde mit den Klassen für die Modelle, welche von den Views verwendet werden, begonnen. </w:t>
+      </w:r>
+      <w:bookmarkStart w:id="16" w:name="_GoBack"/>
       <w:bookmarkEnd w:id="16"/>
     </w:p>
     <w:p>
       <w:pPr>
-        <w:pStyle w:val="berschrift2"/>
-      </w:pPr>
-      <w:bookmarkStart w:id="17" w:name="_Toc113366761"/>
-      <w:r>
-        <w:t>Git</w:t>
+        <w:pStyle w:val="berschrift1"/>
+      </w:pPr>
+      <w:bookmarkStart w:id="17" w:name="_Toc113366760"/>
+      <w:r>
+        <w:t>Implementierungsphase</w:t>
       </w:r>
       <w:bookmarkEnd w:id="17"/>
     </w:p>
     <w:p>
-      <w:r>
-        <w:t>Zu Beginn der Implementierung</w:t>
-      </w:r>
-      <w:r>
-        <w:t xml:space="preserve">sphase </w:t>
-      </w:r>
-      <w:r>
-        <w:t>wurde</w:t>
-      </w:r>
-      <w:r>
-        <w:t xml:space="preserve"> </w:t>
-      </w:r>
-      <w:r>
-        <w:t xml:space="preserve">für </w:t>
-      </w:r>
-      <w:r>
-        <w:t xml:space="preserve">ein Projekt </w:t>
-      </w:r>
-      <w:r>
-        <w:t>in Visual Studio erstellt</w:t>
-      </w:r>
-      <w:r>
-        <w:t xml:space="preserve">, </w:t>
-      </w:r>
-      <w:r>
-        <w:t xml:space="preserve">und dann in </w:t>
-      </w:r>
-      <w:r>
-        <w:t xml:space="preserve">die Cloud von </w:t>
-      </w:r>
+      <w:pPr>
+        <w:pStyle w:val="berschrift2"/>
+      </w:pPr>
+      <w:bookmarkStart w:id="18" w:name="_Toc113366761"/>
       <w:r>
         <w:t>Git</w:t>
-      </w:r>
-      <w:r>
-        <w:t>H</w:t>
-      </w:r>
-      <w:r>
-        <w:t xml:space="preserve">ub gepusht. </w:t>
-      </w:r>
-      <w:r>
-        <w:t>Anschließend wurden die nötigen Rechte an alle Teammitglieder vergeben</w:t>
-      </w:r>
-      <w:r>
-        <w:t>. Dem Basisprojekt folgten 3 Branches um die</w:t>
-      </w:r>
-      <w:r>
-        <w:t xml:space="preserve"> Fortschritte getrennt zu erarbeiten.</w:t>
-      </w:r>
-    </w:p>
-    <w:p>
-      <w:pPr>
-        <w:pStyle w:val="berschrift2"/>
-      </w:pPr>
-      <w:bookmarkStart w:id="18" w:name="_Toc113366762"/>
-      <w:r>
-        <w:t xml:space="preserve">Implementierung </w:t>
-      </w:r>
-      <w:r>
-        <w:t>von MVC</w:t>
       </w:r>
       <w:bookmarkEnd w:id="18"/>
     </w:p>
     <w:p>
-      <w:pPr>
-        <w:rPr>
-          <w:strike/>
-        </w:rPr>
-      </w:pPr>
-      <w:r>
-        <w:rPr>
-          <w:strike/>
-        </w:rPr>
-        <w:t>Für alle im Folgenden angelegten</w:t>
-      </w:r>
-      <w:r>
-        <w:rPr>
-          <w:strike/>
-        </w:rPr>
+      <w:r>
+        <w:t>Zu Beginn der Implementierung</w:t>
+      </w:r>
+      <w:r>
+        <w:t xml:space="preserve">sphase </w:t>
+      </w:r>
+      <w:r>
+        <w:t>wurde</w:t>
+      </w:r>
+      <w:r>
         <w:t xml:space="preserve"> </w:t>
       </w:r>
       <w:r>
-        <w:rPr>
-          <w:strike/>
-        </w:rPr>
-        <w:t>Klassen</w:t>
-      </w:r>
-      <w:r>
-        <w:rPr>
-          <w:strike/>
-        </w:rPr>
-        <w:t xml:space="preserve"> stehen Basis-Klassen aus dem hauseigenen Core-Framework zur Verfügung</w:t>
-      </w:r>
-      <w:r>
-        <w:rPr>
-          <w:strike/>
-        </w:rPr>
-        <w:t xml:space="preserve">, durch die grundlegende Funktionalitäten </w:t>
-      </w:r>
-      <w:r>
-        <w:rPr>
-          <w:strike/>
-        </w:rPr>
-        <w:t>bereitgestellt werden.</w:t>
+        <w:t xml:space="preserve">für </w:t>
+      </w:r>
+      <w:r>
+        <w:t>ein</w:t>
+      </w:r>
+      <w:r>
+        <w:t xml:space="preserve"> ASP .NET MVC-</w:t>
+      </w:r>
+      <w:r>
+        <w:t xml:space="preserve">Projekt </w:t>
+      </w:r>
+      <w:r>
+        <w:t>in Visual Studio erstellt</w:t>
+      </w:r>
+      <w:r>
+        <w:t xml:space="preserve">, </w:t>
+      </w:r>
+      <w:r>
+        <w:t xml:space="preserve">und dann in </w:t>
+      </w:r>
+      <w:r>
+        <w:t xml:space="preserve">die Cloud von </w:t>
+      </w:r>
+      <w:r>
+        <w:t>Git</w:t>
+      </w:r>
+      <w:r>
+        <w:t>H</w:t>
+      </w:r>
+      <w:r>
+        <w:t xml:space="preserve">ub gepusht. </w:t>
+      </w:r>
+      <w:r>
+        <w:t>Anschließend wurden die nötigen Rechte an alle Teammitglieder vergeben</w:t>
+      </w:r>
+      <w:r>
+        <w:t>. Dem Basisprojekt folgten 3 Branches um die</w:t>
+      </w:r>
+      <w:r>
+        <w:t xml:space="preserve"> Fortschritte getrennt zu erarbeiten.</w:t>
+      </w:r>
+      <w:r>
+        <w:t xml:space="preserve"> Benötigte Änderung konnten so durch einen Merge der Branches oder einen Cherry-Pick einzelner Commits zwischen den Teammitgliedern ausgetauscht werden.</w:t>
       </w:r>
     </w:p>
     <w:p>
       <w:pPr>
         <w:pStyle w:val="berschrift2"/>
       </w:pPr>
-      <w:bookmarkStart w:id="19" w:name="_Toc113366763"/>
-      <w:r>
+      <w:bookmarkStart w:id="19" w:name="_Toc113366762"/>
+      <w:r>
+        <w:t xml:space="preserve">Implementierung </w:t>
+      </w:r>
+      <w:r>
+        <w:t>von MVC</w:t>
+      </w:r>
+      <w:bookmarkEnd w:id="19"/>
+    </w:p>
+    <w:p>
+      <w:r>
+        <w:t xml:space="preserve">Die grundlegenden Funktionalitäten des MVC-Musters wurden als Teil der Erstellung des </w:t>
+      </w:r>
+      <w:r>
+        <w:t>ASP .NET MVC-Projekt</w:t>
+      </w:r>
+      <w:r>
+        <w:t xml:space="preserve">s in der Program.cs durch ASP .NET eigene Middleware implementiert. </w:t>
+      </w:r>
+    </w:p>
+    <w:p/>
+    <w:p>
+      <w:pPr>
+        <w:pStyle w:val="berschrift2"/>
+      </w:pPr>
+      <w:bookmarkStart w:id="20" w:name="_Toc113366763"/>
+      <w:r>
+        <w:lastRenderedPageBreak/>
         <w:t>Implementierung der</w:t>
       </w:r>
       <w:r>
         <w:t xml:space="preserve"> Benutzeroberfläche</w:t>
       </w:r>
-      <w:bookmarkEnd w:id="19"/>
+      <w:bookmarkEnd w:id="20"/>
     </w:p>
     <w:p>
       <w:pPr>
@@ -3047,13 +3106,13 @@
           <w:strike/>
           <w:color w:val="4472C4" w:themeColor="accent1"/>
         </w:rPr>
+        <w:instrText xml:space="preserve"> \* MERGEFORMAT </w:instrText>
       </w:r>
       <w:r>
         <w:rPr>
           <w:strike/>
           <w:color w:val="4472C4" w:themeColor="accent1"/>
         </w:rPr>
-        <w:instrText xml:space="preserve"> \* MERGEFORMAT </w:instrText>
       </w:r>
       <w:r>
         <w:rPr>
@@ -3182,14 +3241,11 @@
       <w:pPr>
         <w:pStyle w:val="berschrift2"/>
       </w:pPr>
-      <w:bookmarkStart w:id="20" w:name="_Toc113366764"/>
-      <w:r>
-        <w:t xml:space="preserve">Implementierung </w:t>
-      </w:r>
-      <w:r>
-        <w:t>der Datenbank</w:t>
-      </w:r>
-      <w:bookmarkEnd w:id="20"/>
+      <w:bookmarkStart w:id="21" w:name="_Toc113366764"/>
+      <w:r>
+        <w:t>Implementierung der Datenbank</w:t>
+      </w:r>
+      <w:bookmarkEnd w:id="21"/>
     </w:p>
     <w:p>
       <w:pPr>
@@ -3208,14 +3264,14 @@
       <w:pPr>
         <w:pStyle w:val="berschrift2"/>
       </w:pPr>
-      <w:bookmarkStart w:id="21" w:name="_Toc113366765"/>
+      <w:bookmarkStart w:id="22" w:name="_Toc113366765"/>
       <w:r>
         <w:t>Abweichungen gegenüber</w:t>
       </w:r>
       <w:r>
         <w:t xml:space="preserve"> dem erwarteten Ergebnis</w:t>
       </w:r>
-      <w:bookmarkEnd w:id="21"/>
+      <w:bookmarkEnd w:id="22"/>
     </w:p>
     <w:p>
       <w:pPr>
@@ -3292,53 +3348,53 @@
       <w:pPr>
         <w:pStyle w:val="berschrift1"/>
       </w:pPr>
-      <w:bookmarkStart w:id="22" w:name="_Toc113366766"/>
+      <w:bookmarkStart w:id="23" w:name="_Toc113366766"/>
       <w:r>
         <w:t>Dokumentation</w:t>
-      </w:r>
-      <w:bookmarkEnd w:id="22"/>
-    </w:p>
-    <w:p>
-      <w:r>
-        <w:t>Um die Zeitlichen Anforderungen einzuhalten wurde die Dokumentation parallel zur Entwicklung geschrieben.</w:t>
-      </w:r>
-    </w:p>
-    <w:p>
-      <w:pPr>
-        <w:pStyle w:val="berschrift1"/>
-      </w:pPr>
-      <w:bookmarkStart w:id="23" w:name="_Toc113366767"/>
-      <w:r>
-        <w:t>Fazit</w:t>
       </w:r>
       <w:bookmarkEnd w:id="23"/>
     </w:p>
     <w:p>
       <w:r>
-        <w:t xml:space="preserve">Zum Abschluss des Projekts </w:t>
-      </w:r>
-      <w:r>
-        <w:t xml:space="preserve">zieht </w:t>
-      </w:r>
-      <w:r>
-        <w:t xml:space="preserve">der Autor </w:t>
-      </w:r>
-      <w:r>
-        <w:t>ein Fazit über das Gelernte und gibt einen Ausblick auf die Zukunft des Projekts</w:t>
-      </w:r>
-      <w:r>
-        <w:t>.</w:t>
+        <w:t>Um die Zeitlichen Anforderungen einzuhalten wurde die Dokumentation parallel zur Entwicklung geschrieben.</w:t>
       </w:r>
     </w:p>
     <w:p>
       <w:pPr>
+        <w:pStyle w:val="berschrift1"/>
+      </w:pPr>
+      <w:bookmarkStart w:id="24" w:name="_Toc113366767"/>
+      <w:r>
+        <w:t>Fazit</w:t>
+      </w:r>
+      <w:bookmarkEnd w:id="24"/>
+    </w:p>
+    <w:p>
+      <w:r>
+        <w:t xml:space="preserve">Zum Abschluss des Projekts </w:t>
+      </w:r>
+      <w:r>
+        <w:t xml:space="preserve">zieht </w:t>
+      </w:r>
+      <w:r>
+        <w:t xml:space="preserve">der Autor </w:t>
+      </w:r>
+      <w:r>
+        <w:t>ein Fazit über das Gelernte und gibt einen Ausblick auf die Zukunft des Projekts</w:t>
+      </w:r>
+      <w:r>
+        <w:t>.</w:t>
+      </w:r>
+    </w:p>
+    <w:p>
+      <w:pPr>
         <w:pStyle w:val="berschrift2"/>
       </w:pPr>
-      <w:bookmarkStart w:id="24" w:name="_Toc113366768"/>
+      <w:bookmarkStart w:id="25" w:name="_Toc113366768"/>
       <w:r>
         <w:t>Soll-/Ist-Vergleich</w:t>
       </w:r>
-      <w:bookmarkEnd w:id="24"/>
+      <w:bookmarkEnd w:id="25"/>
     </w:p>
     <w:p>
       <w:pPr>
@@ -3580,31 +3636,32 @@
       <w:pPr>
         <w:pStyle w:val="berschrift1-ANummerierung"/>
       </w:pPr>
-      <w:bookmarkStart w:id="25" w:name="_Toc113366769"/>
+      <w:bookmarkStart w:id="26" w:name="_Toc113366769"/>
       <w:r>
         <w:lastRenderedPageBreak/>
         <w:t>Anhang</w:t>
-      </w:r>
-      <w:bookmarkEnd w:id="25"/>
-    </w:p>
-    <w:p>
-      <w:pPr>
-        <w:pStyle w:val="berschrift2-A1"/>
-      </w:pPr>
-      <w:bookmarkStart w:id="26" w:name="_Toc113366770"/>
-      <w:r>
-        <w:t>Abbildung ER-Diagramm Datenbank</w:t>
       </w:r>
       <w:bookmarkEnd w:id="26"/>
     </w:p>
     <w:p>
       <w:pPr>
+        <w:pStyle w:val="berschrift2-A1"/>
+      </w:pPr>
+      <w:bookmarkStart w:id="27" w:name="_Toc113366770"/>
+      <w:r>
+        <w:t>Abbildung ER-Diagramm Datenbank</w:t>
+      </w:r>
+      <w:bookmarkEnd w:id="27"/>
+    </w:p>
+    <w:p>
+      <w:pPr>
         <w:keepNext/>
         <w:jc w:val="center"/>
       </w:pPr>
       <w:r>
         <w:rPr>
           <w:noProof/>
+          <w:lang w:eastAsia="de-DE"/>
         </w:rPr>
         <w:drawing>
           <wp:inline distT="0" distB="0" distL="0" distR="0" wp14:anchorId="3A37FD1C" wp14:editId="56536CB0">
@@ -3656,6 +3713,52 @@
         </w:drawing>
       </w:r>
     </w:p>
+    <w:p>
+      <w:pPr>
+        <w:pStyle w:val="berschrift2-A1"/>
+      </w:pPr>
+      <w:r>
+        <w:lastRenderedPageBreak/>
+        <w:t xml:space="preserve"> Aufgabenbeschreibung</w:t>
+      </w:r>
+    </w:p>
+    <w:p>
+      <w:r>
+        <w:t>Du hast den Auftrag bekommen, für die International Snowboarding Community (ISC) ein Programm zur Verwaltung aller Wettkämpfe zu erstellen. Nach langwierigen Gesprächen und zahlreichen Après-Ski-Veranstaltungen ist es dir gelungen, die Daten zu identifizieren, die für die ISC wichtig sind:</w:t>
+      </w:r>
+    </w:p>
+    <w:p>
+      <w:r>
+        <w:t>Snowboarder haben einen Nachnamen, einen Vornamen, einen Künstlernamen und auch einen Geburtstag. Jedem</w:t>
+      </w:r>
+      <w:r>
+        <w:t xml:space="preserve"> ist eine eindeutige Mitglieder</w:t>
+      </w:r>
+      <w:r>
+        <w:t xml:space="preserve">nummer zugeordnet. </w:t>
+      </w:r>
+    </w:p>
+    <w:p>
+      <w:r>
+        <w:t xml:space="preserve">Zusätzlich soll für jeden Snowboarder der "Haus-Berg" abrufbar sein. Dieser liegt in einem Gebirge und hat eine </w:t>
+      </w:r>
+      <w:r>
+        <w:t>von der ISC vergebene Schwierig</w:t>
+      </w:r>
+      <w:r>
+        <w:t>keitsstufe.</w:t>
+      </w:r>
+    </w:p>
+    <w:p>
+      <w:r>
+        <w:t xml:space="preserve">Unter den Snowboardern gibt es Profis. Diese haben eine eigene Lizenznummer, Weltcup-Punkte und ihren "Best-Trick". Zudem haben sie mindestens einen Sponsor, von dem sie mit einem bestimmten Betrag finanziert werden. </w:t>
+      </w:r>
+    </w:p>
+    <w:p>
+      <w:r>
+        <w:t>Die Sponsoren, von denen lediglich der Name und ihre Sponsoringverträge bekannt sind, sind gleichzeitig auch die Veranstalter der Wettkämpfe. Dabei wird jeder Wettkampf von lediglich einem Sponsor an einem bestimmten Berg ausgetragen. Wettkämpfe werden mit dem Namen und dem Veranstaltungsjahr identifiziert. Bei jedem Wettkampf werden Preisgelder in unterschiedlicher Gesamthöhe ausgeschüttet.</w:t>
+      </w:r>
+    </w:p>
     <w:sectPr>
       <w:headerReference w:type="default" r:id="rId12"/>
       <w:pgSz w:w="11906" w:h="16838"/>
@@ -3669,7 +3772,7 @@
 </file>
 
 <file path=word/endnotes.xml><?xml version="1.0" encoding="utf-8"?>
-<w:endnotes xmlns:wpc="http://schemas.microsoft.com/office/word/2010/wordprocessingCanvas" xmlns:cx="http://schemas.microsoft.com/office/drawing/2014/chartex" xmlns:cx1="http://schemas.microsoft.com/office/drawing/2015/9/8/chartex" xmlns:cx2="http://schemas.microsoft.com/office/drawing/2015/10/21/chartex" xmlns:cx3="http://schemas.microsoft.com/office/drawing/2016/5/9/chartex" xmlns:cx4="http://schemas.microsoft.com/office/drawing/2016/5/10/chartex" xmlns:cx5="http://schemas.microsoft.com/office/drawing/2016/5/11/chartex" xmlns:cx6="http://schemas.microsoft.com/office/drawing/2016/5/12/chartex" xmlns:cx7="http://schemas.microsoft.com/office/drawing/2016/5/13/chartex" xmlns:cx8="http://schemas.microsoft.com/office/drawing/2016/5/14/chartex" xmlns:mc="http://schemas.openxmlformats.org/markup-compatibility/2006" xmlns:aink="http://schemas.microsoft.com/office/drawing/2016/ink" xmlns:am3d="http://schemas.microsoft.com/office/drawing/2017/model3d" xmlns:o="urn:schemas-microsoft-com:office:office" xmlns:r="http://schemas.openxmlformats.org/officeDocument/2006/relationships" xmlns:m="http://schemas.openxmlformats.org/officeDocument/2006/math" xmlns:v="urn:schemas-microsoft-com:vml" xmlns:wp14="http://schemas.microsoft.com/office/word/2010/wordprocessingDrawing" xmlns:wp="http://schemas.openxmlformats.org/drawingml/2006/wordprocessingDrawing" xmlns:w10="urn:schemas-microsoft-com:office:word" xmlns:w="http://schemas.openxmlformats.org/wordprocessingml/2006/main" xmlns:w14="http://schemas.microsoft.com/office/word/2010/wordml" xmlns:w15="http://schemas.microsoft.com/office/word/2012/wordml" xmlns:w16cex="http://schemas.microsoft.com/office/word/2018/wordml/cex" xmlns:w16cid="http://schemas.microsoft.com/office/word/2016/wordml/cid" xmlns:w16="http://schemas.microsoft.com/office/word/2018/wordml" xmlns:w16sdtdh="http://schemas.microsoft.com/office/word/2020/wordml/sdtdatahash" xmlns:w16se="http://schemas.microsoft.com/office/word/2015/wordml/symex" xmlns:wpg="http://schemas.microsoft.com/office/word/2010/wordprocessingGroup" xmlns:wpi="http://schemas.microsoft.com/office/word/2010/wordprocessingInk" xmlns:wne="http://schemas.microsoft.com/office/word/2006/wordml" xmlns:wps="http://schemas.microsoft.com/office/word/2010/wordprocessingShape" mc:Ignorable="w14 w15 w16se w16cid w16 w16cex w16sdtdh wp14">
+<w:endnotes xmlns:wpc="http://schemas.microsoft.com/office/word/2010/wordprocessingCanvas" xmlns:mc="http://schemas.openxmlformats.org/markup-compatibility/2006" xmlns:o="urn:schemas-microsoft-com:office:office" xmlns:r="http://schemas.openxmlformats.org/officeDocument/2006/relationships" xmlns:m="http://schemas.openxmlformats.org/officeDocument/2006/math" xmlns:v="urn:schemas-microsoft-com:vml" xmlns:wp14="http://schemas.microsoft.com/office/word/2010/wordprocessingDrawing" xmlns:wp="http://schemas.openxmlformats.org/drawingml/2006/wordprocessingDrawing" xmlns:w10="urn:schemas-microsoft-com:office:word" xmlns:w="http://schemas.openxmlformats.org/wordprocessingml/2006/main" xmlns:w14="http://schemas.microsoft.com/office/word/2010/wordml" xmlns:w15="http://schemas.microsoft.com/office/word/2012/wordml" xmlns:wpg="http://schemas.microsoft.com/office/word/2010/wordprocessingGroup" xmlns:wpi="http://schemas.microsoft.com/office/word/2010/wordprocessingInk" xmlns:wne="http://schemas.microsoft.com/office/word/2006/wordml" xmlns:wps="http://schemas.microsoft.com/office/word/2010/wordprocessingShape" mc:Ignorable="w14 w15 wp14">
   <w:endnote w:type="separator" w:id="-1">
     <w:p>
       <w:pPr>
@@ -3694,7 +3797,7 @@
 </file>
 
 <file path=word/footer1.xml><?xml version="1.0" encoding="utf-8"?>
-<w:ftr xmlns:wpc="http://schemas.microsoft.com/office/word/2010/wordprocessingCanvas" xmlns:cx="http://schemas.microsoft.com/office/drawing/2014/chartex" xmlns:cx1="http://schemas.microsoft.com/office/drawing/2015/9/8/chartex" xmlns:cx2="http://schemas.microsoft.com/office/drawing/2015/10/21/chartex" xmlns:cx3="http://schemas.microsoft.com/office/drawing/2016/5/9/chartex" xmlns:cx4="http://schemas.microsoft.com/office/drawing/2016/5/10/chartex" xmlns:cx5="http://schemas.microsoft.com/office/drawing/2016/5/11/chartex" xmlns:cx6="http://schemas.microsoft.com/office/drawing/2016/5/12/chartex" xmlns:cx7="http://schemas.microsoft.com/office/drawing/2016/5/13/chartex" xmlns:cx8="http://schemas.microsoft.com/office/drawing/2016/5/14/chartex" xmlns:mc="http://schemas.openxmlformats.org/markup-compatibility/2006" xmlns:aink="http://schemas.microsoft.com/office/drawing/2016/ink" xmlns:am3d="http://schemas.microsoft.com/office/drawing/2017/model3d" xmlns:o="urn:schemas-microsoft-com:office:office" xmlns:r="http://schemas.openxmlformats.org/officeDocument/2006/relationships" xmlns:m="http://schemas.openxmlformats.org/officeDocument/2006/math" xmlns:v="urn:schemas-microsoft-com:vml" xmlns:wp14="http://schemas.microsoft.com/office/word/2010/wordprocessingDrawing" xmlns:wp="http://schemas.openxmlformats.org/drawingml/2006/wordprocessingDrawing" xmlns:w10="urn:schemas-microsoft-com:office:word" xmlns:w="http://schemas.openxmlformats.org/wordprocessingml/2006/main" xmlns:w14="http://schemas.microsoft.com/office/word/2010/wordml" xmlns:w15="http://schemas.microsoft.com/office/word/2012/wordml" xmlns:w16cex="http://schemas.microsoft.com/office/word/2018/wordml/cex" xmlns:w16cid="http://schemas.microsoft.com/office/word/2016/wordml/cid" xmlns:w16="http://schemas.microsoft.com/office/word/2018/wordml" xmlns:w16sdtdh="http://schemas.microsoft.com/office/word/2020/wordml/sdtdatahash" xmlns:w16se="http://schemas.microsoft.com/office/word/2015/wordml/symex" xmlns:wpg="http://schemas.microsoft.com/office/word/2010/wordprocessingGroup" xmlns:wpi="http://schemas.microsoft.com/office/word/2010/wordprocessingInk" xmlns:wne="http://schemas.microsoft.com/office/word/2006/wordml" xmlns:wps="http://schemas.microsoft.com/office/word/2010/wordprocessingShape" mc:Ignorable="w14 w15 w16se w16cid w16 w16cex w16sdtdh wp14">
+<w:ftr xmlns:wpc="http://schemas.microsoft.com/office/word/2010/wordprocessingCanvas" xmlns:mc="http://schemas.openxmlformats.org/markup-compatibility/2006" xmlns:o="urn:schemas-microsoft-com:office:office" xmlns:r="http://schemas.openxmlformats.org/officeDocument/2006/relationships" xmlns:m="http://schemas.openxmlformats.org/officeDocument/2006/math" xmlns:v="urn:schemas-microsoft-com:vml" xmlns:wp14="http://schemas.microsoft.com/office/word/2010/wordprocessingDrawing" xmlns:wp="http://schemas.openxmlformats.org/drawingml/2006/wordprocessingDrawing" xmlns:w10="urn:schemas-microsoft-com:office:word" xmlns:w="http://schemas.openxmlformats.org/wordprocessingml/2006/main" xmlns:w14="http://schemas.microsoft.com/office/word/2010/wordml" xmlns:w15="http://schemas.microsoft.com/office/word/2012/wordml" xmlns:wpg="http://schemas.microsoft.com/office/word/2010/wordprocessingGroup" xmlns:wpi="http://schemas.microsoft.com/office/word/2010/wordprocessingInk" xmlns:wne="http://schemas.microsoft.com/office/word/2006/wordml" xmlns:wps="http://schemas.microsoft.com/office/word/2010/wordprocessingShape" mc:Ignorable="w14 w15 wp14">
   <w:sdt>
     <w:sdtPr>
       <w:id w:val="-474295077"/>
@@ -3712,11 +3815,9 @@
         <w:r>
           <w:t xml:space="preserve">Can Canatti, Simon Thorhauer, Vladimir </w:t>
         </w:r>
-        <w:proofErr w:type="spellStart"/>
         <w:r>
           <w:t>Strelcenko</w:t>
         </w:r>
-        <w:proofErr w:type="spellEnd"/>
         <w:r>
           <w:tab/>
         </w:r>
@@ -3736,7 +3837,7 @@
           <w:rPr>
             <w:noProof/>
           </w:rPr>
-          <w:t>I</w:t>
+          <w:t>ii</w:t>
         </w:r>
         <w:r>
           <w:fldChar w:fldCharType="end"/>
@@ -3748,7 +3849,7 @@
 </file>
 
 <file path=word/footnotes.xml><?xml version="1.0" encoding="utf-8"?>
-<w:footnotes xmlns:wpc="http://schemas.microsoft.com/office/word/2010/wordprocessingCanvas" xmlns:cx="http://schemas.microsoft.com/office/drawing/2014/chartex" xmlns:cx1="http://schemas.microsoft.com/office/drawing/2015/9/8/chartex" xmlns:cx2="http://schemas.microsoft.com/office/drawing/2015/10/21/chartex" xmlns:cx3="http://schemas.microsoft.com/office/drawing/2016/5/9/chartex" xmlns:cx4="http://schemas.microsoft.com/office/drawing/2016/5/10/chartex" xmlns:cx5="http://schemas.microsoft.com/office/drawing/2016/5/11/chartex" xmlns:cx6="http://schemas.microsoft.com/office/drawing/2016/5/12/chartex" xmlns:cx7="http://schemas.microsoft.com/office/drawing/2016/5/13/chartex" xmlns:cx8="http://schemas.microsoft.com/office/drawing/2016/5/14/chartex" xmlns:mc="http://schemas.openxmlformats.org/markup-compatibility/2006" xmlns:aink="http://schemas.microsoft.com/office/drawing/2016/ink" xmlns:am3d="http://schemas.microsoft.com/office/drawing/2017/model3d" xmlns:o="urn:schemas-microsoft-com:office:office" xmlns:r="http://schemas.openxmlformats.org/officeDocument/2006/relationships" xmlns:m="http://schemas.openxmlformats.org/officeDocument/2006/math" xmlns:v="urn:schemas-microsoft-com:vml" xmlns:wp14="http://schemas.microsoft.com/office/word/2010/wordprocessingDrawing" xmlns:wp="http://schemas.openxmlformats.org/drawingml/2006/wordprocessingDrawing" xmlns:w10="urn:schemas-microsoft-com:office:word" xmlns:w="http://schemas.openxmlformats.org/wordprocessingml/2006/main" xmlns:w14="http://schemas.microsoft.com/office/word/2010/wordml" xmlns:w15="http://schemas.microsoft.com/office/word/2012/wordml" xmlns:w16cex="http://schemas.microsoft.com/office/word/2018/wordml/cex" xmlns:w16cid="http://schemas.microsoft.com/office/word/2016/wordml/cid" xmlns:w16="http://schemas.microsoft.com/office/word/2018/wordml" xmlns:w16sdtdh="http://schemas.microsoft.com/office/word/2020/wordml/sdtdatahash" xmlns:w16se="http://schemas.microsoft.com/office/word/2015/wordml/symex" xmlns:wpg="http://schemas.microsoft.com/office/word/2010/wordprocessingGroup" xmlns:wpi="http://schemas.microsoft.com/office/word/2010/wordprocessingInk" xmlns:wne="http://schemas.microsoft.com/office/word/2006/wordml" xmlns:wps="http://schemas.microsoft.com/office/word/2010/wordprocessingShape" mc:Ignorable="w14 w15 w16se w16cid w16 w16cex w16sdtdh wp14">
+<w:footnotes xmlns:wpc="http://schemas.microsoft.com/office/word/2010/wordprocessingCanvas" xmlns:mc="http://schemas.openxmlformats.org/markup-compatibility/2006" xmlns:o="urn:schemas-microsoft-com:office:office" xmlns:r="http://schemas.openxmlformats.org/officeDocument/2006/relationships" xmlns:m="http://schemas.openxmlformats.org/officeDocument/2006/math" xmlns:v="urn:schemas-microsoft-com:vml" xmlns:wp14="http://schemas.microsoft.com/office/word/2010/wordprocessingDrawing" xmlns:wp="http://schemas.openxmlformats.org/drawingml/2006/wordprocessingDrawing" xmlns:w10="urn:schemas-microsoft-com:office:word" xmlns:w="http://schemas.openxmlformats.org/wordprocessingml/2006/main" xmlns:w14="http://schemas.microsoft.com/office/word/2010/wordml" xmlns:w15="http://schemas.microsoft.com/office/word/2012/wordml" xmlns:wpg="http://schemas.microsoft.com/office/word/2010/wordprocessingGroup" xmlns:wpi="http://schemas.microsoft.com/office/word/2010/wordprocessingInk" xmlns:wne="http://schemas.microsoft.com/office/word/2006/wordml" xmlns:wps="http://schemas.microsoft.com/office/word/2010/wordprocessingShape" mc:Ignorable="w14 w15 wp14">
   <w:footnote w:type="separator" w:id="-1">
     <w:p>
       <w:pPr>
@@ -3773,7 +3874,7 @@
 </file>
 
 <file path=word/header1.xml><?xml version="1.0" encoding="utf-8"?>
-<w:hdr xmlns:wpc="http://schemas.microsoft.com/office/word/2010/wordprocessingCanvas" xmlns:cx="http://schemas.microsoft.com/office/drawing/2014/chartex" xmlns:cx1="http://schemas.microsoft.com/office/drawing/2015/9/8/chartex" xmlns:cx2="http://schemas.microsoft.com/office/drawing/2015/10/21/chartex" xmlns:cx3="http://schemas.microsoft.com/office/drawing/2016/5/9/chartex" xmlns:cx4="http://schemas.microsoft.com/office/drawing/2016/5/10/chartex" xmlns:cx5="http://schemas.microsoft.com/office/drawing/2016/5/11/chartex" xmlns:cx6="http://schemas.microsoft.com/office/drawing/2016/5/12/chartex" xmlns:cx7="http://schemas.microsoft.com/office/drawing/2016/5/13/chartex" xmlns:cx8="http://schemas.microsoft.com/office/drawing/2016/5/14/chartex" xmlns:mc="http://schemas.openxmlformats.org/markup-compatibility/2006" xmlns:aink="http://schemas.microsoft.com/office/drawing/2016/ink" xmlns:am3d="http://schemas.microsoft.com/office/drawing/2017/model3d" xmlns:o="urn:schemas-microsoft-com:office:office" xmlns:r="http://schemas.openxmlformats.org/officeDocument/2006/relationships" xmlns:m="http://schemas.openxmlformats.org/officeDocument/2006/math" xmlns:v="urn:schemas-microsoft-com:vml" xmlns:wp14="http://schemas.microsoft.com/office/word/2010/wordprocessingDrawing" xmlns:wp="http://schemas.openxmlformats.org/drawingml/2006/wordprocessingDrawing" xmlns:w10="urn:schemas-microsoft-com:office:word" xmlns:w="http://schemas.openxmlformats.org/wordprocessingml/2006/main" xmlns:w14="http://schemas.microsoft.com/office/word/2010/wordml" xmlns:w15="http://schemas.microsoft.com/office/word/2012/wordml" xmlns:w16cex="http://schemas.microsoft.com/office/word/2018/wordml/cex" xmlns:w16cid="http://schemas.microsoft.com/office/word/2016/wordml/cid" xmlns:w16="http://schemas.microsoft.com/office/word/2018/wordml" xmlns:w16sdtdh="http://schemas.microsoft.com/office/word/2020/wordml/sdtdatahash" xmlns:w16se="http://schemas.microsoft.com/office/word/2015/wordml/symex" xmlns:wpg="http://schemas.microsoft.com/office/word/2010/wordprocessingGroup" xmlns:wpi="http://schemas.microsoft.com/office/word/2010/wordprocessingInk" xmlns:wne="http://schemas.microsoft.com/office/word/2006/wordml" xmlns:wps="http://schemas.microsoft.com/office/word/2010/wordprocessingShape" mc:Ignorable="w14 w15 w16se w16cid w16 w16cex w16sdtdh wp14">
+<w:hdr xmlns:wpc="http://schemas.microsoft.com/office/word/2010/wordprocessingCanvas" xmlns:mc="http://schemas.openxmlformats.org/markup-compatibility/2006" xmlns:o="urn:schemas-microsoft-com:office:office" xmlns:r="http://schemas.openxmlformats.org/officeDocument/2006/relationships" xmlns:m="http://schemas.openxmlformats.org/officeDocument/2006/math" xmlns:v="urn:schemas-microsoft-com:vml" xmlns:wp14="http://schemas.microsoft.com/office/word/2010/wordprocessingDrawing" xmlns:wp="http://schemas.openxmlformats.org/drawingml/2006/wordprocessingDrawing" xmlns:w10="urn:schemas-microsoft-com:office:word" xmlns:w="http://schemas.openxmlformats.org/wordprocessingml/2006/main" xmlns:w14="http://schemas.microsoft.com/office/word/2010/wordml" xmlns:w15="http://schemas.microsoft.com/office/word/2012/wordml" xmlns:wpg="http://schemas.microsoft.com/office/word/2010/wordprocessingGroup" xmlns:wpi="http://schemas.microsoft.com/office/word/2010/wordprocessingInk" xmlns:wne="http://schemas.microsoft.com/office/word/2006/wordml" xmlns:wps="http://schemas.microsoft.com/office/word/2010/wordprocessingShape" mc:Ignorable="w14 w15 wp14">
   <w:p>
     <w:pPr>
       <w:pStyle w:val="KeinLeerraum"/>
@@ -3874,7 +3975,7 @@
         <w:sz w:val="18"/>
         <w:szCs w:val="18"/>
       </w:rPr>
-      <w:t>Implementierungsphase</w:t>
+      <w:t>Einleitung</w:t>
     </w:r>
     <w:r>
       <w:rPr>
@@ -3898,7 +3999,7 @@
 </file>
 
 <file path=word/header2.xml><?xml version="1.0" encoding="utf-8"?>
-<w:hdr xmlns:wpc="http://schemas.microsoft.com/office/word/2010/wordprocessingCanvas" xmlns:cx="http://schemas.microsoft.com/office/drawing/2014/chartex" xmlns:cx1="http://schemas.microsoft.com/office/drawing/2015/9/8/chartex" xmlns:cx2="http://schemas.microsoft.com/office/drawing/2015/10/21/chartex" xmlns:cx3="http://schemas.microsoft.com/office/drawing/2016/5/9/chartex" xmlns:cx4="http://schemas.microsoft.com/office/drawing/2016/5/10/chartex" xmlns:cx5="http://schemas.microsoft.com/office/drawing/2016/5/11/chartex" xmlns:cx6="http://schemas.microsoft.com/office/drawing/2016/5/12/chartex" xmlns:cx7="http://schemas.microsoft.com/office/drawing/2016/5/13/chartex" xmlns:cx8="http://schemas.microsoft.com/office/drawing/2016/5/14/chartex" xmlns:mc="http://schemas.openxmlformats.org/markup-compatibility/2006" xmlns:aink="http://schemas.microsoft.com/office/drawing/2016/ink" xmlns:am3d="http://schemas.microsoft.com/office/drawing/2017/model3d" xmlns:o="urn:schemas-microsoft-com:office:office" xmlns:r="http://schemas.openxmlformats.org/officeDocument/2006/relationships" xmlns:m="http://schemas.openxmlformats.org/officeDocument/2006/math" xmlns:v="urn:schemas-microsoft-com:vml" xmlns:wp14="http://schemas.microsoft.com/office/word/2010/wordprocessingDrawing" xmlns:wp="http://schemas.openxmlformats.org/drawingml/2006/wordprocessingDrawing" xmlns:w10="urn:schemas-microsoft-com:office:word" xmlns:w="http://schemas.openxmlformats.org/wordprocessingml/2006/main" xmlns:w14="http://schemas.microsoft.com/office/word/2010/wordml" xmlns:w15="http://schemas.microsoft.com/office/word/2012/wordml" xmlns:w16cex="http://schemas.microsoft.com/office/word/2018/wordml/cex" xmlns:w16cid="http://schemas.microsoft.com/office/word/2016/wordml/cid" xmlns:w16="http://schemas.microsoft.com/office/word/2018/wordml" xmlns:w16sdtdh="http://schemas.microsoft.com/office/word/2020/wordml/sdtdatahash" xmlns:w16se="http://schemas.microsoft.com/office/word/2015/wordml/symex" xmlns:wpg="http://schemas.microsoft.com/office/word/2010/wordprocessingGroup" xmlns:wpi="http://schemas.microsoft.com/office/word/2010/wordprocessingInk" xmlns:wne="http://schemas.microsoft.com/office/word/2006/wordml" xmlns:wps="http://schemas.microsoft.com/office/word/2010/wordprocessingShape" mc:Ignorable="w14 w15 w16se w16cid w16 w16cex w16sdtdh wp14">
+<w:hdr xmlns:wpc="http://schemas.microsoft.com/office/word/2010/wordprocessingCanvas" xmlns:mc="http://schemas.openxmlformats.org/markup-compatibility/2006" xmlns:o="urn:schemas-microsoft-com:office:office" xmlns:r="http://schemas.openxmlformats.org/officeDocument/2006/relationships" xmlns:m="http://schemas.openxmlformats.org/officeDocument/2006/math" xmlns:v="urn:schemas-microsoft-com:vml" xmlns:wp14="http://schemas.microsoft.com/office/word/2010/wordprocessingDrawing" xmlns:wp="http://schemas.openxmlformats.org/drawingml/2006/wordprocessingDrawing" xmlns:w10="urn:schemas-microsoft-com:office:word" xmlns:w="http://schemas.openxmlformats.org/wordprocessingml/2006/main" xmlns:w14="http://schemas.microsoft.com/office/word/2010/wordml" xmlns:w15="http://schemas.microsoft.com/office/word/2012/wordml" xmlns:wpg="http://schemas.microsoft.com/office/word/2010/wordprocessingGroup" xmlns:wpi="http://schemas.microsoft.com/office/word/2010/wordprocessingInk" xmlns:wne="http://schemas.microsoft.com/office/word/2006/wordml" xmlns:wps="http://schemas.microsoft.com/office/word/2010/wordprocessingShape" mc:Ignorable="w14 w15 wp14">
   <w:p>
     <w:pPr>
       <w:pStyle w:val="KeinLeerraum"/>
@@ -4010,7 +4111,7 @@
 </file>
 
 <file path=word/numbering.xml><?xml version="1.0" encoding="utf-8"?>
-<w:numbering xmlns:wpc="http://schemas.microsoft.com/office/word/2010/wordprocessingCanvas" xmlns:cx="http://schemas.microsoft.com/office/drawing/2014/chartex" xmlns:cx1="http://schemas.microsoft.com/office/drawing/2015/9/8/chartex" xmlns:cx2="http://schemas.microsoft.com/office/drawing/2015/10/21/chartex" xmlns:cx3="http://schemas.microsoft.com/office/drawing/2016/5/9/chartex" xmlns:cx4="http://schemas.microsoft.com/office/drawing/2016/5/10/chartex" xmlns:cx5="http://schemas.microsoft.com/office/drawing/2016/5/11/chartex" xmlns:cx6="http://schemas.microsoft.com/office/drawing/2016/5/12/chartex" xmlns:cx7="http://schemas.microsoft.com/office/drawing/2016/5/13/chartex" xmlns:cx8="http://schemas.microsoft.com/office/drawing/2016/5/14/chartex" xmlns:mc="http://schemas.openxmlformats.org/markup-compatibility/2006" xmlns:aink="http://schemas.microsoft.com/office/drawing/2016/ink" xmlns:am3d="http://schemas.microsoft.com/office/drawing/2017/model3d" xmlns:o="urn:schemas-microsoft-com:office:office" xmlns:r="http://schemas.openxmlformats.org/officeDocument/2006/relationships" xmlns:m="http://schemas.openxmlformats.org/officeDocument/2006/math" xmlns:v="urn:schemas-microsoft-com:vml" xmlns:wp14="http://schemas.microsoft.com/office/word/2010/wordprocessingDrawing" xmlns:wp="http://schemas.openxmlformats.org/drawingml/2006/wordprocessingDrawing" xmlns:w10="urn:schemas-microsoft-com:office:word" xmlns:w="http://schemas.openxmlformats.org/wordprocessingml/2006/main" xmlns:w14="http://schemas.microsoft.com/office/word/2010/wordml" xmlns:w15="http://schemas.microsoft.com/office/word/2012/wordml" xmlns:w16cex="http://schemas.microsoft.com/office/word/2018/wordml/cex" xmlns:w16cid="http://schemas.microsoft.com/office/word/2016/wordml/cid" xmlns:w16="http://schemas.microsoft.com/office/word/2018/wordml" xmlns:w16sdtdh="http://schemas.microsoft.com/office/word/2020/wordml/sdtdatahash" xmlns:w16se="http://schemas.microsoft.com/office/word/2015/wordml/symex" xmlns:wpg="http://schemas.microsoft.com/office/word/2010/wordprocessingGroup" xmlns:wpi="http://schemas.microsoft.com/office/word/2010/wordprocessingInk" xmlns:wne="http://schemas.microsoft.com/office/word/2006/wordml" xmlns:wps="http://schemas.microsoft.com/office/word/2010/wordprocessingShape" mc:Ignorable="w14 w15 w16se w16cid w16 w16cex w16sdtdh wp14">
+<w:numbering xmlns:wpc="http://schemas.microsoft.com/office/word/2010/wordprocessingCanvas" xmlns:mc="http://schemas.openxmlformats.org/markup-compatibility/2006" xmlns:o="urn:schemas-microsoft-com:office:office" xmlns:r="http://schemas.openxmlformats.org/officeDocument/2006/relationships" xmlns:m="http://schemas.openxmlformats.org/officeDocument/2006/math" xmlns:v="urn:schemas-microsoft-com:vml" xmlns:wp14="http://schemas.microsoft.com/office/word/2010/wordprocessingDrawing" xmlns:wp="http://schemas.openxmlformats.org/drawingml/2006/wordprocessingDrawing" xmlns:w10="urn:schemas-microsoft-com:office:word" xmlns:w="http://schemas.openxmlformats.org/wordprocessingml/2006/main" xmlns:w14="http://schemas.microsoft.com/office/word/2010/wordml" xmlns:w15="http://schemas.microsoft.com/office/word/2012/wordml" xmlns:wpg="http://schemas.microsoft.com/office/word/2010/wordprocessingGroup" xmlns:wpi="http://schemas.microsoft.com/office/word/2010/wordprocessingInk" xmlns:wne="http://schemas.microsoft.com/office/word/2006/wordml" xmlns:wps="http://schemas.microsoft.com/office/word/2010/wordprocessingShape" mc:Ignorable="w14 w15 wp14">
   <w:abstractNum w:abstractNumId="0" w15:restartNumberingAfterBreak="0">
     <w:nsid w:val="01AF48BD"/>
     <w:multiLevelType w:val="multilevel"/>
@@ -8225,7 +8326,7 @@
 </file>
 
 <file path=word/styles.xml><?xml version="1.0" encoding="utf-8"?>
-<w:styles xmlns:mc="http://schemas.openxmlformats.org/markup-compatibility/2006" xmlns:r="http://schemas.openxmlformats.org/officeDocument/2006/relationships" xmlns:w="http://schemas.openxmlformats.org/wordprocessingml/2006/main" xmlns:w14="http://schemas.microsoft.com/office/word/2010/wordml" xmlns:w15="http://schemas.microsoft.com/office/word/2012/wordml" xmlns:w16cex="http://schemas.microsoft.com/office/word/2018/wordml/cex" xmlns:w16cid="http://schemas.microsoft.com/office/word/2016/wordml/cid" xmlns:w16="http://schemas.microsoft.com/office/word/2018/wordml" xmlns:w16sdtdh="http://schemas.microsoft.com/office/word/2020/wordml/sdtdatahash" xmlns:w16se="http://schemas.microsoft.com/office/word/2015/wordml/symex" mc:Ignorable="w14 w15 w16se w16cid w16 w16cex w16sdtdh">
+<w:styles xmlns:mc="http://schemas.openxmlformats.org/markup-compatibility/2006" xmlns:r="http://schemas.openxmlformats.org/officeDocument/2006/relationships" xmlns:w="http://schemas.openxmlformats.org/wordprocessingml/2006/main" xmlns:w14="http://schemas.microsoft.com/office/word/2010/wordml" xmlns:w15="http://schemas.microsoft.com/office/word/2012/wordml" mc:Ignorable="w14 w15">
   <w:docDefaults>
     <w:rPrDefault>
       <w:rPr>
@@ -8241,7 +8342,7 @@
       </w:pPr>
     </w:pPrDefault>
   </w:docDefaults>
-  <w:latentStyles w:defLockedState="0" w:defUIPriority="99" w:defSemiHidden="0" w:defUnhideWhenUsed="0" w:defQFormat="0" w:count="376">
+  <w:latentStyles w:defLockedState="0" w:defUIPriority="99" w:defSemiHidden="0" w:defUnhideWhenUsed="0" w:defQFormat="0" w:count="371">
     <w:lsdException w:name="Normal" w:uiPriority="0" w:qFormat="1"/>
     <w:lsdException w:name="heading 1" w:uiPriority="9" w:qFormat="1"/>
     <w:lsdException w:name="heading 2" w:semiHidden="1" w:uiPriority="9" w:unhideWhenUsed="1" w:qFormat="1"/>
@@ -8613,11 +8714,6 @@
     <w:lsdException w:name="List Table 5 Dark Accent 6" w:uiPriority="50"/>
     <w:lsdException w:name="List Table 6 Colorful Accent 6" w:uiPriority="51"/>
     <w:lsdException w:name="List Table 7 Colorful Accent 6" w:uiPriority="52"/>
-    <w:lsdException w:name="Mention" w:semiHidden="1" w:unhideWhenUsed="1"/>
-    <w:lsdException w:name="Smart Hyperlink" w:semiHidden="1" w:unhideWhenUsed="1"/>
-    <w:lsdException w:name="Hashtag" w:semiHidden="1" w:unhideWhenUsed="1"/>
-    <w:lsdException w:name="Unresolved Mention" w:semiHidden="1" w:unhideWhenUsed="1"/>
-    <w:lsdException w:name="Smart Link" w:semiHidden="1" w:unhideWhenUsed="1"/>
   </w:latentStyles>
   <w:style w:type="paragraph" w:default="1" w:styleId="Standard">
     <w:name w:val="Normal"/>
@@ -9007,7 +9103,7 @@
       <w:color w:val="0563C1" w:themeColor="hyperlink"/>
     </w:rPr>
   </w:style>
-  <w:style w:type="character" w:styleId="NichtaufgelsteErwhnung">
+  <w:style w:type="character" w:customStyle="1" w:styleId="UnresolvedMention">
     <w:name w:val="Unresolved Mention"/>
     <w:basedOn w:val="Absatz-Standardschriftart"/>
     <w:uiPriority w:val="99"/>
@@ -9033,7 +9129,7 @@
       <w:spacing w:val="5"/>
     </w:rPr>
   </w:style>
-  <w:style w:type="character" w:styleId="BesuchterLink">
+  <w:style w:type="character" w:styleId="BesuchterHyperlink">
     <w:name w:val="FollowedHyperlink"/>
     <w:basedOn w:val="Absatz-Standardschriftart"/>
     <w:uiPriority w:val="99"/>
@@ -9974,7 +10070,7 @@
 </file>
 
 <file path=customXml/itemProps1.xml><?xml version="1.0" encoding="utf-8"?>
-<ds:datastoreItem xmlns:ds="http://schemas.openxmlformats.org/officeDocument/2006/customXml" ds:itemID="{38D622E8-58CF-4C2A-B2EE-1BBFD6669E5B}">
+<ds:datastoreItem xmlns:ds="http://schemas.openxmlformats.org/officeDocument/2006/customXml" ds:itemID="{F05CA385-D1A7-4D32-81B7-57052BBB02B6}">
   <ds:schemaRefs>
     <ds:schemaRef ds:uri="http://schemas.openxmlformats.org/officeDocument/2006/bibliography"/>
   </ds:schemaRefs>

</xml_diff>

<commit_message>
Kapitel 4 angefangen - WIP
</commit_message>
<xml_diff>
--- a/DOKU/Projektarbeit Snowboarder.docx
+++ b/DOKU/Projektarbeit Snowboarder.docx
@@ -233,7 +233,6 @@
               <w:szCs w:val="28"/>
             </w:rPr>
           </w:pPr>
-          <w:proofErr w:type="spellStart"/>
           <w:r>
             <w:rPr>
               <w:rFonts w:asciiTheme="majorHAnsi" w:hAnsiTheme="majorHAnsi" w:cstheme="majorHAnsi"/>
@@ -244,7 +243,6 @@
             </w:rPr>
             <w:t>Avalanche</w:t>
           </w:r>
-          <w:proofErr w:type="spellEnd"/>
         </w:p>
         <w:p>
           <w:pPr>
@@ -2388,7 +2386,6 @@
       <w:bookmarkStart w:id="2" w:name="_Abkürzungsverzeichnis"/>
       <w:bookmarkStart w:id="3" w:name="_Toc113366749"/>
       <w:bookmarkEnd w:id="2"/>
-      <w:proofErr w:type="spellStart"/>
       <w:r>
         <w:rPr>
           <w:lang w:val="en-US"/>
@@ -2397,7 +2394,6 @@
         <w:t>Abkürzungsverzeichnis</w:t>
       </w:r>
       <w:bookmarkEnd w:id="3"/>
-      <w:proofErr w:type="spellEnd"/>
     </w:p>
     <w:p>
       <w:pPr>
@@ -2446,6 +2442,54 @@
         <w:rPr>
           <w:noProof/>
         </w:rPr>
+        <w:t xml:space="preserve">ASP </w:t>
+      </w:r>
+      <w:r>
+        <w:rPr>
+          <w:i/>
+          <w:noProof/>
+        </w:rPr>
+        <w:t>Active Server Pages</w:t>
+      </w:r>
+    </w:p>
+    <w:p>
+      <w:pPr>
+        <w:pStyle w:val="Index1"/>
+        <w:tabs>
+          <w:tab w:val="right" w:leader="dot" w:pos="9344"/>
+        </w:tabs>
+        <w:rPr>
+          <w:noProof/>
+        </w:rPr>
+      </w:pPr>
+      <w:r>
+        <w:rPr>
+          <w:noProof/>
+        </w:rPr>
+        <w:t xml:space="preserve">CSS </w:t>
+      </w:r>
+      <w:r>
+        <w:rPr>
+          <w:i/>
+          <w:noProof/>
+        </w:rPr>
+        <w:t>Cascading Style Sheets</w:t>
+      </w:r>
+    </w:p>
+    <w:p>
+      <w:pPr>
+        <w:pStyle w:val="Index1"/>
+        <w:tabs>
+          <w:tab w:val="right" w:leader="dot" w:pos="9344"/>
+        </w:tabs>
+        <w:rPr>
+          <w:noProof/>
+        </w:rPr>
+      </w:pPr>
+      <w:r>
+        <w:rPr>
+          <w:noProof/>
+        </w:rPr>
         <w:t xml:space="preserve">ISC </w:t>
       </w:r>
       <w:r>
@@ -2462,6 +2506,30 @@
           <w:iCs/>
         </w:rPr>
         <w:t xml:space="preserve"> Snowboarding Community</w:t>
+      </w:r>
+    </w:p>
+    <w:p>
+      <w:pPr>
+        <w:pStyle w:val="Index1"/>
+        <w:tabs>
+          <w:tab w:val="right" w:leader="dot" w:pos="9344"/>
+        </w:tabs>
+        <w:rPr>
+          <w:noProof/>
+        </w:rPr>
+      </w:pPr>
+      <w:r>
+        <w:rPr>
+          <w:noProof/>
+        </w:rPr>
+        <w:t xml:space="preserve">O/RM </w:t>
+      </w:r>
+      <w:r>
+        <w:rPr>
+          <w:i/>
+          <w:noProof/>
+        </w:rPr>
+        <w:t>Object/Relational Mapping</w:t>
       </w:r>
     </w:p>
     <w:p>
@@ -2506,8 +2574,19 @@
       </w:r>
     </w:p>
     <w:p>
-      <w:r>
-        <w:t>SoC Separation of Concerns</w:t>
+      <w:pPr>
+        <w:rPr>
+          <w:i/>
+        </w:rPr>
+      </w:pPr>
+      <w:r>
+        <w:t xml:space="preserve">SoC </w:t>
+      </w:r>
+      <w:r>
+        <w:rPr>
+          <w:i/>
+        </w:rPr>
+        <w:t>Separation of Concerns</w:t>
       </w:r>
     </w:p>
     <w:p>
@@ -2606,15 +2685,7 @@
         <w:t>verwalten</w:t>
       </w:r>
       <w:r>
-        <w:t xml:space="preserve"> hat die International </w:t>
-      </w:r>
-      <w:proofErr w:type="spellStart"/>
-      <w:r>
-        <w:t>Snowboarding</w:t>
-      </w:r>
-      <w:proofErr w:type="spellEnd"/>
-      <w:r>
-        <w:t xml:space="preserve"> </w:t>
+        <w:t xml:space="preserve"> hat die International Snowboarding </w:t>
       </w:r>
       <w:r>
         <w:t>C</w:t>
@@ -2700,28 +2771,15 @@
         <w:t xml:space="preserve">rt den 16 September als neue Frist zu nutzen um die Abgabe frühzeitig </w:t>
       </w:r>
       <w:r>
-        <w:t xml:space="preserve">von unserer </w:t>
-      </w:r>
-      <w:proofErr w:type="spellStart"/>
-      <w:r>
-        <w:t>To</w:t>
-      </w:r>
-      <w:proofErr w:type="spellEnd"/>
-      <w:r>
-        <w:t>-Do Liste zu streichen.</w:t>
+        <w:t>von unserer To-Do Liste zu streichen.</w:t>
       </w:r>
       <w:r>
         <w:br/>
         <w:t>Als Entwicklung</w:t>
       </w:r>
       <w:r>
-        <w:t xml:space="preserve">stools nutzen wir Visual Studio und </w:t>
-      </w:r>
-      <w:proofErr w:type="spellStart"/>
-      <w:r>
-        <w:t>SQLite</w:t>
-      </w:r>
-      <w:proofErr w:type="spellEnd"/>
+        <w:t>stools nutzen wir Visual Studio und SQLite</w:t>
+      </w:r>
       <w:r>
         <w:t>.</w:t>
       </w:r>
@@ -2796,24 +2854,14 @@
         <w:pStyle w:val="berschrift2"/>
       </w:pPr>
       <w:bookmarkStart w:id="13" w:name="_Toc113366757"/>
-      <w:proofErr w:type="spellStart"/>
       <w:r>
         <w:t>Git</w:t>
       </w:r>
       <w:bookmarkEnd w:id="13"/>
-      <w:proofErr w:type="spellEnd"/>
     </w:p>
     <w:p>
       <w:r>
-        <w:t xml:space="preserve">Als Quellcodeverwaltungssystem wird </w:t>
-      </w:r>
-      <w:proofErr w:type="spellStart"/>
-      <w:r>
-        <w:t>Git</w:t>
-      </w:r>
-      <w:proofErr w:type="spellEnd"/>
-      <w:r>
-        <w:t xml:space="preserve"> verwendet. </w:t>
+        <w:t xml:space="preserve">Als Quellcodeverwaltungssystem wird Git verwendet. </w:t>
       </w:r>
       <w:r>
         <w:t xml:space="preserve">Das Projekt soll in </w:t>
@@ -2822,29 +2870,16 @@
         <w:t>mehreren</w:t>
       </w:r>
       <w:r>
-        <w:t xml:space="preserve"> </w:t>
-      </w:r>
-      <w:proofErr w:type="spellStart"/>
-      <w:r>
-        <w:t>Git-Branch</w:t>
+        <w:t xml:space="preserve"> Git-Branch</w:t>
       </w:r>
       <w:r>
         <w:t>es</w:t>
       </w:r>
-      <w:proofErr w:type="spellEnd"/>
       <w:r>
         <w:t xml:space="preserve"> entwickelt werden</w:t>
       </w:r>
       <w:r>
-        <w:t xml:space="preserve"> um einen parallelen Fortschritt zu ermöglichen. Das Ganze wird dabei in der Cloud gespeichert, mit </w:t>
-      </w:r>
-      <w:proofErr w:type="spellStart"/>
-      <w:r>
-        <w:t>GitHub</w:t>
-      </w:r>
-      <w:proofErr w:type="spellEnd"/>
-      <w:r>
-        <w:t xml:space="preserve"> als freizugänglichen Dienstleister.</w:t>
+        <w:t xml:space="preserve"> um einen parallelen Fortschritt zu ermöglichen. Das Ganze wird dabei in der Cloud gespeichert, mit GitHub als freizugänglichen Dienstleister.</w:t>
       </w:r>
     </w:p>
     <w:p>
@@ -2871,23 +2906,10 @@
     </w:p>
     <w:p>
       <w:r>
-        <w:t xml:space="preserve">Als Datenbank haben wir eine </w:t>
-      </w:r>
-      <w:proofErr w:type="spellStart"/>
-      <w:r>
-        <w:t>SQLite</w:t>
-      </w:r>
-      <w:proofErr w:type="spellEnd"/>
-      <w:r>
-        <w:t xml:space="preserve">-Datenbank gewählt, da diese für die geforderten Anforderungen ausreichend ist und eine einfache Einrichtung mit geringem Overhead bietet. Für den Datenbankzugriff haben wir uns entschieden das </w:t>
-      </w:r>
-      <w:proofErr w:type="spellStart"/>
-      <w:r>
-        <w:t>Object</w:t>
-      </w:r>
-      <w:proofErr w:type="spellEnd"/>
-      <w:r>
-        <w:t>/Relational Mapping (O/RM)</w:t>
+        <w:t xml:space="preserve">Als Datenbank haben wir eine SQLite-Datenbank gewählt, da diese für die geforderten Anforderungen ausreichend ist und eine einfache Einrichtung mit geringem Overhead bietet. Für den Datenbankzugriff haben wir uns entschieden das </w:t>
+      </w:r>
+      <w:r>
+        <w:t>Object/Relational Mapping (O/RM)</w:t>
       </w:r>
       <w:r>
         <w:t xml:space="preserve"> Framework Entity Framework zu nutzen, da es sich hierbei um das de facto Standard O/RM-Framework für C# handelt und Teile des Teams hiermit bereits Erfahrungen hatten.</w:t>
@@ -2920,34 +2942,13 @@
         <w:t xml:space="preserve">Zu Beginn der Aufgabe haben wir uns zudem auf ein Entwurfsmuster festgelegt, welches wir für die </w:t>
       </w:r>
       <w:r>
-        <w:t xml:space="preserve">Architektur des Projekts nutzen wollen. Hierbei ist die Wahl auf das Model-View-Controller (MVC) Muster gefallen. Der Vorteil des MVC-Musters ist Separation </w:t>
-      </w:r>
-      <w:proofErr w:type="spellStart"/>
-      <w:r>
-        <w:t>of</w:t>
-      </w:r>
-      <w:proofErr w:type="spellEnd"/>
-      <w:r>
-        <w:t xml:space="preserve"> </w:t>
-      </w:r>
-      <w:proofErr w:type="spellStart"/>
-      <w:r>
-        <w:t>Concern</w:t>
+        <w:t>Architektur des Projekts nutzen wollen. Hierbei ist die Wahl auf das Model-View-Controller (MVC) Muster gefallen. Der Vorteil des MVC-Musters ist Separation of Concern</w:t>
       </w:r>
       <w:r>
         <w:t>s</w:t>
       </w:r>
-      <w:proofErr w:type="spellEnd"/>
-      <w:r>
-        <w:t xml:space="preserve"> (</w:t>
-      </w:r>
-      <w:proofErr w:type="spellStart"/>
-      <w:r>
-        <w:t>SoC</w:t>
-      </w:r>
-      <w:proofErr w:type="spellEnd"/>
-      <w:r>
-        <w:t xml:space="preserve">). </w:t>
+      <w:r>
+        <w:t xml:space="preserve"> (SoC). </w:t>
       </w:r>
       <w:r>
         <w:t>Hierbei wird das Projekt in Komponenten mit klar definierten Aufgaben geteilt. Durch die Teilung können Änderungen und Erweiterung an einer  Komponente durchgeführt werden ohne die Funktion der anderen Komponenten zu beeinflussen. Weiterhin wird das Projekt übersichtlicher strukturiert  und einfacher zu Debuggen.</w:t>
@@ -2955,50 +2956,10 @@
     </w:p>
     <w:p>
       <w:r>
-        <w:t xml:space="preserve">Zusätzlich zu dem MVC-Muster haben wir uns für eine Implementierung des Repository-Musters in Kombination mit </w:t>
-      </w:r>
-      <w:proofErr w:type="gramStart"/>
-      <w:r>
-        <w:t>dem</w:t>
-      </w:r>
-      <w:proofErr w:type="gramEnd"/>
-      <w:r>
-        <w:t xml:space="preserve"> Unit </w:t>
-      </w:r>
-      <w:proofErr w:type="spellStart"/>
-      <w:r>
-        <w:t>of</w:t>
-      </w:r>
-      <w:proofErr w:type="spellEnd"/>
-      <w:r>
-        <w:t xml:space="preserve"> Work-Muster entschieden. Das Repository-Pattern bietet hierbei eine weitere Abstraktionsebene zwischen dem Controller und </w:t>
-      </w:r>
-      <w:r>
-        <w:t xml:space="preserve">der Datenbank. Der Vorteil ist hier erneut </w:t>
-      </w:r>
-      <w:proofErr w:type="spellStart"/>
-      <w:r>
-        <w:t>SoC</w:t>
-      </w:r>
-      <w:proofErr w:type="spellEnd"/>
-      <w:r>
-        <w:t xml:space="preserve">. Durch die zusätzliche Abstraktionsebene mit generischen Methoden für den Datenzugriff sind Änderungen der </w:t>
-      </w:r>
-      <w:proofErr w:type="spellStart"/>
-      <w:r>
-        <w:t>Persistenzschicht</w:t>
-      </w:r>
-      <w:proofErr w:type="spellEnd"/>
-      <w:r>
-        <w:t xml:space="preserve">, also der Datenbank oder einer ähnlichen Datenquellen wie z.B. eine CSV-Datei oder eine </w:t>
-      </w:r>
-      <w:proofErr w:type="spellStart"/>
-      <w:r>
-        <w:t>NoSQL</w:t>
-      </w:r>
-      <w:proofErr w:type="spellEnd"/>
-      <w:r>
-        <w:t>-Datenbank, möglich ohne den Rest des Projekts zu beeinflussen.</w:t>
+        <w:t xml:space="preserve">Zusätzlich zu dem MVC-Muster haben wir uns für eine Implementierung des Repository-Musters in Kombination mit dem Unit of Work-Muster entschieden. Das Repository-Pattern bietet hierbei eine weitere Abstraktionsebene zwischen dem Controller und </w:t>
+      </w:r>
+      <w:r>
+        <w:t>der Datenbank. Der Vorteil ist hier erneut SoC. Durch die zusätzliche Abstraktionsebene mit generischen Methoden für den Datenzugriff sind Änderungen der Persistenzschicht, also der Datenbank oder einer ähnlichen Datenquellen wie z.B. eine CSV-Datei oder eine NoSQL-Datenbank, möglich ohne den Rest des Projekts zu beeinflussen.</w:t>
       </w:r>
       <w:r>
         <w:t xml:space="preserve"> Weiterhin kann die Anzahl an Code-Duplikaten durch Datenbankaufrufe stark reduziert werden.</w:t>
@@ -3008,62 +2969,17 @@
       </w:r>
     </w:p>
     <w:p>
-      <w:proofErr w:type="gramStart"/>
-      <w:r>
-        <w:t>Das</w:t>
-      </w:r>
-      <w:proofErr w:type="gramEnd"/>
-      <w:r>
-        <w:t xml:space="preserve"> Unit </w:t>
-      </w:r>
-      <w:proofErr w:type="spellStart"/>
-      <w:r>
-        <w:t>of</w:t>
-      </w:r>
-      <w:proofErr w:type="spellEnd"/>
-      <w:r>
-        <w:t xml:space="preserve"> Work-Muster arbeitet hier mit dem Repository-Muster zusammen und erlaubt es uns mehrere Datenbank-Operationen zu einer einzelnen Transaktion zusammenzufassen. </w:t>
-      </w:r>
-      <w:r>
-        <w:t xml:space="preserve">Hierdurch werden Datenfehler durch nur teilweise durchgeführte </w:t>
-      </w:r>
-      <w:proofErr w:type="spellStart"/>
-      <w:r>
-        <w:t>Commits</w:t>
-      </w:r>
-      <w:proofErr w:type="spellEnd"/>
-      <w:r>
-        <w:t xml:space="preserve"> vermieden, da entweder alle Operationen einer Transaktion erfolgreich sein müssen oder ein Rollback durchgeführt wird. Gleichzeitig übernimmt </w:t>
-      </w:r>
-      <w:proofErr w:type="gramStart"/>
-      <w:r>
-        <w:t>das</w:t>
-      </w:r>
-      <w:proofErr w:type="gramEnd"/>
-      <w:r>
-        <w:t xml:space="preserve"> Unit </w:t>
-      </w:r>
-      <w:proofErr w:type="spellStart"/>
-      <w:r>
-        <w:t>of</w:t>
-      </w:r>
-      <w:proofErr w:type="spellEnd"/>
-      <w:r>
-        <w:t xml:space="preserve"> Work den Zugriff auf die Datenbank und sorgt erneut für eine </w:t>
+      <w:r>
+        <w:t xml:space="preserve">Das Unit of Work-Muster arbeitet hier mit dem Repository-Muster zusammen und erlaubt es uns mehrere Datenbank-Operationen zu einer einzelnen Transaktion zusammenzufassen. </w:t>
+      </w:r>
+      <w:r>
+        <w:t xml:space="preserve">Hierdurch werden Datenfehler durch nur teilweise durchgeführte Commits vermieden, da entweder alle Operationen einer Transaktion erfolgreich sein müssen oder ein Rollback durchgeführt wird. Gleichzeitig übernimmt das Unit of Work den Zugriff auf die Datenbank und sorgt erneut für eine </w:t>
       </w:r>
       <w:r>
         <w:t>weitere</w:t>
       </w:r>
       <w:r>
-        <w:t xml:space="preserve"> </w:t>
-      </w:r>
-      <w:proofErr w:type="spellStart"/>
-      <w:r>
-        <w:t>SoC</w:t>
-      </w:r>
-      <w:proofErr w:type="spellEnd"/>
-      <w:r>
-        <w:t xml:space="preserve">. </w:t>
+        <w:t xml:space="preserve"> SoC. </w:t>
       </w:r>
     </w:p>
     <w:p>
@@ -3135,27 +3051,14 @@
       <w:r>
         <w:t xml:space="preserve">Logisch wird die Anwendung in drei Teile aufgeteilt. Snowboarder, Wettkämpfe und </w:t>
       </w:r>
-      <w:proofErr w:type="spellStart"/>
-      <w:r>
-        <w:t>Misc</w:t>
-      </w:r>
-      <w:proofErr w:type="spellEnd"/>
-      <w:r>
-        <w:t xml:space="preserve"> (Sonstiges)</w:t>
+      <w:r>
+        <w:t>Misc (Sonstiges)</w:t>
       </w:r>
       <w:r>
         <w:t>. Wir haben uns für diese Aufteilung e</w:t>
       </w:r>
       <w:r>
-        <w:t xml:space="preserve">ntschieden, da die Tabellen Snowboarder und Wettkampf  die zentralen Tabellen des gegebenen Datenmodells und damit der Anwendung sind. Alle weiteren Tabellen des Datenmodells speisen diese zentralen Tabellen und wurden somit unter der Kategorie </w:t>
-      </w:r>
-      <w:proofErr w:type="spellStart"/>
-      <w:r>
-        <w:t>Misc</w:t>
-      </w:r>
-      <w:proofErr w:type="spellEnd"/>
-      <w:r>
-        <w:t xml:space="preserve"> zusammengefasst.</w:t>
+        <w:t>ntschieden, da die Tabellen Snowboarder und Wettkampf  die zentralen Tabellen des gegebenen Datenmodells und damit der Anwendung sind. Alle weiteren Tabellen des Datenmodells speisen diese zentralen Tabellen und wurden somit unter der Kategorie Misc zusammengefasst.</w:t>
       </w:r>
     </w:p>
     <w:p>
@@ -3183,15 +3086,7 @@
         <w:t xml:space="preserve">Zum Entwurf der notwendigen C#-Klassen wurde ein Klassendiagramm (siehe Anhang A.?) erstellt. Hierbei wurde mit den Klassen für die Modelle, welche von den Views verwendet werden, begonnen. </w:t>
       </w:r>
       <w:r>
-        <w:t xml:space="preserve">Um diese Modelle von den späteren Datenbank-Modell-Klassen zu unterscheiden und zu zeigen, dass es sich  um Modelle für die Views handelt, wurde sich für den Suffix </w:t>
-      </w:r>
-      <w:proofErr w:type="spellStart"/>
-      <w:r>
-        <w:t>ViewModel</w:t>
-      </w:r>
-      <w:proofErr w:type="spellEnd"/>
-      <w:r>
-        <w:t xml:space="preserve"> entschieden.</w:t>
+        <w:t>Um diese Modelle von den späteren Datenbank-Modell-Klassen zu unterscheiden und zu zeigen, dass es sich  um Modelle für die Views handelt, wurde sich für den Suffix ViewModel entschieden.</w:t>
       </w:r>
       <w:r>
         <w:t xml:space="preserve"> Anschließend wurden drei Controller für die im vorherigen Abschnitt definierten Teile der Anwendung entworfen.</w:t>
@@ -3208,31 +3103,7 @@
     </w:p>
     <w:p>
       <w:r>
-        <w:t xml:space="preserve">Nach dem Entwurf der Controller wurden die Klassen zur Implementierung des Repository-Musters und des Unit </w:t>
-      </w:r>
-      <w:proofErr w:type="spellStart"/>
-      <w:r>
-        <w:t>of</w:t>
-      </w:r>
-      <w:proofErr w:type="spellEnd"/>
-      <w:r>
-        <w:t xml:space="preserve"> Work-Musters entworfen. Beim  Entwurf der Repository Klasse wurde außerdem ein Interface entworfen, um eine generalisierte Basis-Klasse des </w:t>
-      </w:r>
-      <w:proofErr w:type="spellStart"/>
-      <w:r>
-        <w:t>Repositories</w:t>
-      </w:r>
-      <w:proofErr w:type="spellEnd"/>
-      <w:r>
-        <w:t xml:space="preserve"> zu erstellen und es einfacher zu machen zukünftig weitere </w:t>
-      </w:r>
-      <w:proofErr w:type="spellStart"/>
-      <w:r>
-        <w:t>Repositories</w:t>
-      </w:r>
-      <w:proofErr w:type="spellEnd"/>
-      <w:r>
-        <w:t xml:space="preserve"> hinzuzufügen.</w:t>
+        <w:t>Nach dem Entwurf der Controller wurden die Klassen zur Implementierung des Repository-Musters und des Unit of Work-Musters entworfen. Beim  Entwurf der Repository Klasse wurde außerdem ein Interface entworfen, um eine generalisierte Basis-Klasse des Repositories zu erstellen und es einfacher zu machen zukünftig weitere Repositories hinzuzufügen.</w:t>
       </w:r>
       <w:r>
         <w:t xml:space="preserve"> </w:t>
@@ -3249,15 +3120,7 @@
         <w:t xml:space="preserve"> wurden durch </w:t>
       </w:r>
       <w:r>
-        <w:t>den DB-</w:t>
-      </w:r>
-      <w:proofErr w:type="spellStart"/>
-      <w:r>
-        <w:t>Scaffold</w:t>
-      </w:r>
-      <w:proofErr w:type="spellEnd"/>
-      <w:r>
-        <w:t xml:space="preserve"> Befehl von Entity Framework erstellt und in das Klassendiagramm übertragen.</w:t>
+        <w:t>den DB-Scaffold Befehl von Entity Framework erstellt und in das Klassendiagramm übertragen.</w:t>
       </w:r>
     </w:p>
     <w:p>
@@ -3275,12 +3138,10 @@
         <w:pStyle w:val="berschrift2"/>
       </w:pPr>
       <w:bookmarkStart w:id="17" w:name="_Toc113366761"/>
-      <w:proofErr w:type="spellStart"/>
       <w:r>
         <w:t>Git</w:t>
       </w:r>
       <w:bookmarkEnd w:id="17"/>
-      <w:proofErr w:type="spellEnd"/>
     </w:p>
     <w:p>
       <w:r>
@@ -3319,7 +3180,6 @@
       <w:r>
         <w:t xml:space="preserve">die Cloud von </w:t>
       </w:r>
-      <w:proofErr w:type="spellStart"/>
       <w:r>
         <w:t>Git</w:t>
       </w:r>
@@ -3327,300 +3187,142 @@
         <w:t>H</w:t>
       </w:r>
       <w:r>
-        <w:t>ub</w:t>
-      </w:r>
-      <w:proofErr w:type="spellEnd"/>
-      <w:r>
-        <w:t xml:space="preserve"> gepusht. </w:t>
+        <w:t xml:space="preserve">ub gepusht. </w:t>
       </w:r>
       <w:r>
         <w:t>Anschließend wurden die nötigen Rechte an alle Teammitglieder vergeben</w:t>
       </w:r>
       <w:r>
-        <w:t xml:space="preserve">. Dem Basisprojekt folgten 3 </w:t>
-      </w:r>
-      <w:proofErr w:type="spellStart"/>
-      <w:r>
-        <w:t>Branches</w:t>
-      </w:r>
-      <w:proofErr w:type="spellEnd"/>
-      <w:r>
-        <w:t xml:space="preserve"> um die</w:t>
+        <w:t>. Dem Basisprojekt folgten 3 Branches um die</w:t>
       </w:r>
       <w:r>
         <w:t xml:space="preserve"> Fortschritte getrennt zu erarbeiten.</w:t>
       </w:r>
       <w:r>
-        <w:t xml:space="preserve"> Benötigte Änderung konnten so durch einen </w:t>
-      </w:r>
-      <w:proofErr w:type="spellStart"/>
-      <w:r>
-        <w:t>Merge</w:t>
-      </w:r>
-      <w:proofErr w:type="spellEnd"/>
-      <w:r>
-        <w:t xml:space="preserve"> der </w:t>
-      </w:r>
-      <w:proofErr w:type="spellStart"/>
-      <w:r>
-        <w:t>Branches</w:t>
-      </w:r>
-      <w:proofErr w:type="spellEnd"/>
-      <w:r>
-        <w:t xml:space="preserve"> oder einen Cherry-Pick einzelner </w:t>
-      </w:r>
-      <w:proofErr w:type="spellStart"/>
-      <w:r>
-        <w:t>Commits</w:t>
-      </w:r>
-      <w:proofErr w:type="spellEnd"/>
-      <w:r>
-        <w:t xml:space="preserve"> zwischen den Teammitgliedern ausgetauscht werden.</w:t>
+        <w:t xml:space="preserve"> Benötigte Änderung konnten so durch einen Merge der Branches oder einen Cherry-Pick einzelner Commits zwischen den Teammitgliedern ausgetauscht werden.</w:t>
       </w:r>
     </w:p>
     <w:p>
       <w:pPr>
         <w:pStyle w:val="berschrift2"/>
       </w:pPr>
-      <w:bookmarkStart w:id="18" w:name="_Toc113366762"/>
-      <w:r>
-        <w:t xml:space="preserve">Implementierung </w:t>
-      </w:r>
-      <w:r>
-        <w:t>von MVC</w:t>
-      </w:r>
-      <w:bookmarkEnd w:id="18"/>
+      <w:r>
+        <w:t>Projektstruktur</w:t>
+      </w:r>
     </w:p>
     <w:p>
       <w:r>
-        <w:t xml:space="preserve">Die grundlegenden Funktionalitäten des MVC-Musters wurden als Teil der Erstellung des ASP .NET MVC-Projekts in der </w:t>
-      </w:r>
-      <w:proofErr w:type="spellStart"/>
-      <w:r>
-        <w:t>Program.cs</w:t>
-      </w:r>
-      <w:proofErr w:type="spellEnd"/>
-      <w:r>
-        <w:t xml:space="preserve"> durch ASP .NET eigene Middleware implementiert. </w:t>
+        <w:t xml:space="preserve">Die logische Struktur des Projekts wurde wie folgt aufgebaut. Im Projekt-Root befinden sich eine Reihe an Ordnern, die unterschiedliche Teile der Anwendung repräsentieren. Im Ordner Controller sind alle Klassen-Dateien der Controller zu finden. Der Data Ordner enthält alle Datenbank-Modell-Klassen sowie den DBContext, eine Entity Framework Klasse, über die auf die Datenbank zugegriffen wird. Der Ordner Doku enthält diese Projektdokumentation. Im Models-Ordner sind alle ViewModel-Klassen zu finden. Repositories enthält alle Repository-Klassen sowie die UnitOfWork-Klasse. SQL beinhaltet zwei SQL-Skripte zum Erstellen und Leeren der SQLite Datenbank. Zum Abschluss enthält Views alle </w:t>
+      </w:r>
+      <w:r>
+        <w:t>.</w:t>
+      </w:r>
+      <w:r>
+        <w:t>cshtml-Seiten, gruppiert nach den dazugehörigen Controllern.</w:t>
       </w:r>
     </w:p>
-    <w:p/>
     <w:p>
       <w:pPr>
         <w:pStyle w:val="berschrift2"/>
       </w:pPr>
-      <w:bookmarkStart w:id="19" w:name="_Toc113366763"/>
-      <w:r>
-        <w:t>Implementierung der</w:t>
-      </w:r>
-      <w:r>
-        <w:t xml:space="preserve"> Benutzeroberfläche</w:t>
+      <w:bookmarkStart w:id="18" w:name="_Toc113366762"/>
+      <w:bookmarkStart w:id="19" w:name="_Toc113366764"/>
+      <w:r>
+        <w:t>Implementierung der Datenbank</w:t>
       </w:r>
       <w:bookmarkEnd w:id="19"/>
     </w:p>
     <w:p>
-      <w:pPr>
-        <w:rPr>
-          <w:strike/>
-        </w:rPr>
-      </w:pPr>
-      <w:r>
-        <w:rPr>
-          <w:strike/>
-        </w:rPr>
-        <w:t>Ein Screenshot der implementierten Benutzeroberfläche befindet</w:t>
-      </w:r>
-      <w:r>
-        <w:rPr>
-          <w:strike/>
-        </w:rPr>
-        <w:t xml:space="preserve"> sich im Anhang </w:t>
-      </w:r>
-      <w:r>
-        <w:rPr>
-          <w:strike/>
-          <w:color w:val="4472C4" w:themeColor="accent1"/>
-        </w:rPr>
-        <w:fldChar w:fldCharType="begin"/>
-      </w:r>
-      <w:r>
-        <w:rPr>
-          <w:strike/>
-          <w:color w:val="4472C4" w:themeColor="accent1"/>
-        </w:rPr>
-        <w:instrText xml:space="preserve"> REF _Ref86921197 \r \h </w:instrText>
-      </w:r>
-      <w:r>
-        <w:rPr>
-          <w:strike/>
-          <w:color w:val="4472C4" w:themeColor="accent1"/>
-        </w:rPr>
-        <w:instrText xml:space="preserve"> \* MERGEFORMAT </w:instrText>
-      </w:r>
-      <w:r>
-        <w:rPr>
-          <w:strike/>
-          <w:color w:val="4472C4" w:themeColor="accent1"/>
-        </w:rPr>
-      </w:r>
-      <w:r>
-        <w:rPr>
-          <w:strike/>
-          <w:color w:val="4472C4" w:themeColor="accent1"/>
-        </w:rPr>
-        <w:fldChar w:fldCharType="separate"/>
-      </w:r>
-      <w:r>
-        <w:rPr>
-          <w:strike/>
-          <w:color w:val="4472C4" w:themeColor="accent1"/>
-        </w:rPr>
-        <w:t>A.17</w:t>
-      </w:r>
-      <w:r>
-        <w:rPr>
-          <w:strike/>
-          <w:color w:val="4472C4" w:themeColor="accent1"/>
-        </w:rPr>
-        <w:fldChar w:fldCharType="end"/>
-      </w:r>
-      <w:r>
-        <w:rPr>
-          <w:strike/>
-        </w:rPr>
-        <w:t xml:space="preserve">: </w:t>
-      </w:r>
-      <w:r>
-        <w:rPr>
-          <w:strike/>
-          <w:color w:val="4472C4" w:themeColor="accent1"/>
-        </w:rPr>
-        <w:fldChar w:fldCharType="begin"/>
-      </w:r>
-      <w:r>
-        <w:rPr>
-          <w:strike/>
-          <w:color w:val="4472C4" w:themeColor="accent1"/>
-        </w:rPr>
-        <w:instrText xml:space="preserve"> REF  _Ref86921197 \h  \* MERGEFORMAT </w:instrText>
-      </w:r>
-      <w:r>
-        <w:rPr>
-          <w:strike/>
-          <w:color w:val="4472C4" w:themeColor="accent1"/>
-        </w:rPr>
-      </w:r>
-      <w:r>
-        <w:rPr>
-          <w:strike/>
-          <w:color w:val="4472C4" w:themeColor="accent1"/>
-        </w:rPr>
-        <w:fldChar w:fldCharType="separate"/>
-      </w:r>
-      <w:r>
-        <w:rPr>
-          <w:strike/>
-          <w:color w:val="4472C4" w:themeColor="accent1"/>
-        </w:rPr>
-        <w:t>Screenshot der Benutzeroberfläche</w:t>
-      </w:r>
-      <w:r>
-        <w:rPr>
-          <w:strike/>
-          <w:color w:val="4472C4" w:themeColor="accent1"/>
-        </w:rPr>
-        <w:fldChar w:fldCharType="end"/>
-      </w:r>
-      <w:r>
-        <w:rPr>
-          <w:strike/>
-        </w:rPr>
-        <w:t xml:space="preserve"> auf Seite </w:t>
-      </w:r>
-      <w:r>
-        <w:rPr>
-          <w:strike/>
-          <w:color w:val="4472C4" w:themeColor="accent1"/>
-        </w:rPr>
-        <w:fldChar w:fldCharType="begin"/>
-      </w:r>
-      <w:r>
-        <w:rPr>
-          <w:strike/>
-          <w:color w:val="4472C4" w:themeColor="accent1"/>
-        </w:rPr>
-        <w:instrText xml:space="preserve"> PAGEREF _Ref86921197 \h </w:instrText>
-      </w:r>
-      <w:r>
-        <w:rPr>
-          <w:strike/>
-          <w:color w:val="4472C4" w:themeColor="accent1"/>
-        </w:rPr>
-      </w:r>
-      <w:r>
-        <w:rPr>
-          <w:strike/>
-          <w:color w:val="4472C4" w:themeColor="accent1"/>
-        </w:rPr>
-        <w:fldChar w:fldCharType="separate"/>
-      </w:r>
-      <w:r>
-        <w:rPr>
-          <w:strike/>
-          <w:noProof/>
-          <w:color w:val="4472C4" w:themeColor="accent1"/>
-        </w:rPr>
-        <w:t>xii</w:t>
-      </w:r>
-      <w:r>
-        <w:rPr>
-          <w:strike/>
-          <w:color w:val="4472C4" w:themeColor="accent1"/>
-        </w:rPr>
-        <w:fldChar w:fldCharType="end"/>
-      </w:r>
-      <w:r>
-        <w:rPr>
-          <w:strike/>
-        </w:rPr>
-        <w:t>.</w:t>
+      <w:r>
+        <w:t>Anhand des ER-Diagramms (siehe Anhang A.1) haben wir die SQL-Statements  für die einzelnen Tabellen erstellt. Nachdem wir über das SQLite Kommandozeilentool eine leere Datenbank, die snowboarding.db, erstellt haben, wurden diese SQL-Stateme</w:t>
+      </w:r>
+      <w:r>
+        <w:t>nts in der Datenbank ausgeführt und alle benötigten Tabellen erstellt.</w:t>
+      </w:r>
+      <w:r>
+        <w:t xml:space="preserve"> Anschließend haben wir mittels Entity Framework die C# Datenbank-Modell-Klassen anhand der Datenbank generieren lassen.</w:t>
       </w:r>
     </w:p>
     <w:p>
       <w:pPr>
         <w:pStyle w:val="berschrift2"/>
       </w:pPr>
-      <w:bookmarkStart w:id="20" w:name="_Toc113366764"/>
-      <w:r>
-        <w:t>Implementierung der Datenbank</w:t>
+      <w:r>
+        <w:t xml:space="preserve">Implementierung </w:t>
+      </w:r>
+      <w:bookmarkEnd w:id="18"/>
+      <w:r>
+        <w:t xml:space="preserve">der </w:t>
+      </w:r>
+      <w:r>
+        <w:t>C#-Klassen</w:t>
+      </w:r>
+    </w:p>
+    <w:p>
+      <w:r>
+        <w:t xml:space="preserve">Die grundlegenden Funktionalitäten des MVC-Musters wurden als Teil der Erstellung des ASP .NET MVC-Projekts in der Program.cs durch ASP .NET eigene Middleware implementiert. </w:t>
+      </w:r>
+      <w:r>
+        <w:t xml:space="preserve"> Anschließend wurden die </w:t>
+      </w:r>
+      <w:r>
+        <w:lastRenderedPageBreak/>
+        <w:t>notwendigen Controllerklassen erstellt und müssen für ihre Funktion von der ASP.NET-Klasse Controller erben.</w:t>
+      </w:r>
+    </w:p>
+    <w:p>
+      <w:r>
+        <w:t>Als nächstes wurden die Repositories erstellt. Hierbei wurden zunächst das Interface und die generische Basisklasse erstellt.</w:t>
+      </w:r>
+    </w:p>
+    <w:p>
+      <w:r>
+        <w:t xml:space="preserve">Nach den Repositories haben wir die UnitOfWork-Klasse erstellt, da </w:t>
+      </w:r>
+      <w:r>
+        <w:t>d</w:t>
+      </w:r>
+      <w:r>
+        <w:t>iese die Repository-Klassen instanziiert.</w:t>
+      </w:r>
+      <w:r>
+        <w:t xml:space="preserve"> Die UnitOfWork-Klasse wurde anschließend jedem Controller als Objekt hinzugefügt.</w:t>
+      </w:r>
+    </w:p>
+    <w:p>
+      <w:r>
+        <w:t>Für die einzelnen Methoden der Controller-Klassen sind wir Seite für Seite vorgegangen und haben dabei abwechselnd die Methode und danach die Benutzeroberfläche implementiert.</w:t>
+      </w:r>
+    </w:p>
+    <w:p>
+      <w:pPr>
+        <w:pStyle w:val="berschrift2"/>
+      </w:pPr>
+      <w:bookmarkStart w:id="20" w:name="_Toc113366763"/>
+      <w:r>
+        <w:t>Implementierung der</w:t>
+      </w:r>
+      <w:r>
+        <w:t xml:space="preserve"> Benutzeroberfläche</w:t>
       </w:r>
       <w:bookmarkEnd w:id="20"/>
     </w:p>
     <w:p>
-      <w:pPr>
-        <w:rPr>
-          <w:strike/>
-        </w:rPr>
-      </w:pPr>
-      <w:r>
-        <w:rPr>
-          <w:strike/>
-        </w:rPr>
-        <w:t>Für alle im Folgenden angelegten Klassen stehen Basis-Klassen aus dem hauseigenen Core-Framework zur Verfügung, durch die grundlegende Funktionalitäten bereitgestellt werden.</w:t>
-      </w:r>
+      <w:bookmarkStart w:id="21" w:name="_GoBack"/>
+      <w:bookmarkEnd w:id="21"/>
     </w:p>
     <w:p>
       <w:pPr>
         <w:pStyle w:val="berschrift2"/>
       </w:pPr>
-      <w:bookmarkStart w:id="21" w:name="_Toc113366765"/>
+      <w:bookmarkStart w:id="22" w:name="_Toc113366765"/>
       <w:r>
         <w:t>Abweichungen gegenüber</w:t>
       </w:r>
       <w:r>
         <w:t xml:space="preserve"> dem erwarteten Ergebnis</w:t>
       </w:r>
-      <w:bookmarkEnd w:id="21"/>
+      <w:bookmarkEnd w:id="22"/>
     </w:p>
     <w:p>
       <w:pPr>
@@ -3697,54 +3399,53 @@
       <w:pPr>
         <w:pStyle w:val="berschrift1"/>
       </w:pPr>
-      <w:bookmarkStart w:id="22" w:name="_Toc113366766"/>
+      <w:bookmarkStart w:id="23" w:name="_Toc113366766"/>
       <w:r>
         <w:t>Dokumentation</w:t>
-      </w:r>
-      <w:bookmarkEnd w:id="22"/>
-    </w:p>
-    <w:p>
-      <w:r>
-        <w:t>Um die Zeitlichen Anforderungen einzuhalten wurde die Dokumentation parallel zur Entwicklung geschrieben.</w:t>
-      </w:r>
-    </w:p>
-    <w:p>
-      <w:pPr>
-        <w:pStyle w:val="berschrift1"/>
-      </w:pPr>
-      <w:bookmarkStart w:id="23" w:name="_Toc113366767"/>
-      <w:r>
-        <w:lastRenderedPageBreak/>
-        <w:t>Fazit</w:t>
       </w:r>
       <w:bookmarkEnd w:id="23"/>
     </w:p>
     <w:p>
       <w:r>
-        <w:t xml:space="preserve">Zum Abschluss des Projekts </w:t>
-      </w:r>
-      <w:r>
-        <w:t xml:space="preserve">zieht </w:t>
-      </w:r>
-      <w:r>
-        <w:t xml:space="preserve">der Autor </w:t>
-      </w:r>
-      <w:r>
-        <w:t>ein Fazit über das Gelernte und gibt einen Ausblick auf die Zukunft des Projekts</w:t>
-      </w:r>
-      <w:r>
-        <w:t>.</w:t>
+        <w:t>Um die Zeitlichen Anforderungen einzuhalten wurde die Dokumentation parallel zur Entwicklung geschrieben.</w:t>
       </w:r>
     </w:p>
     <w:p>
       <w:pPr>
+        <w:pStyle w:val="berschrift1"/>
+      </w:pPr>
+      <w:bookmarkStart w:id="24" w:name="_Toc113366767"/>
+      <w:r>
+        <w:t>Fazit</w:t>
+      </w:r>
+      <w:bookmarkEnd w:id="24"/>
+    </w:p>
+    <w:p>
+      <w:r>
+        <w:t xml:space="preserve">Zum Abschluss des Projekts </w:t>
+      </w:r>
+      <w:r>
+        <w:t xml:space="preserve">zieht </w:t>
+      </w:r>
+      <w:r>
+        <w:t xml:space="preserve">der Autor </w:t>
+      </w:r>
+      <w:r>
+        <w:t>ein Fazit über das Gelernte und gibt einen Ausblick auf die Zukunft des Projekts</w:t>
+      </w:r>
+      <w:r>
+        <w:t>.</w:t>
+      </w:r>
+    </w:p>
+    <w:p>
+      <w:pPr>
         <w:pStyle w:val="berschrift2"/>
       </w:pPr>
-      <w:bookmarkStart w:id="24" w:name="_Toc113366768"/>
+      <w:bookmarkStart w:id="25" w:name="_Toc113366768"/>
       <w:r>
         <w:t>Soll-/Ist-Vergleich</w:t>
       </w:r>
-      <w:bookmarkEnd w:id="24"/>
+      <w:bookmarkEnd w:id="25"/>
     </w:p>
     <w:p>
       <w:pPr>
@@ -3986,13 +3687,11 @@
       <w:pPr>
         <w:pStyle w:val="berschrift1-ANummerierung"/>
       </w:pPr>
-      <w:bookmarkStart w:id="25" w:name="_Toc113366769"/>
+      <w:bookmarkStart w:id="26" w:name="_Toc113366769"/>
       <w:r>
         <w:lastRenderedPageBreak/>
         <w:t>Anhang</w:t>
       </w:r>
-      <w:bookmarkStart w:id="26" w:name="_GoBack"/>
-      <w:bookmarkEnd w:id="25"/>
       <w:bookmarkEnd w:id="26"/>
     </w:p>
     <w:p>
@@ -4092,15 +3791,7 @@
     </w:p>
     <w:p>
       <w:r>
-        <w:t xml:space="preserve">Du hast den Auftrag bekommen, für die International </w:t>
-      </w:r>
-      <w:proofErr w:type="spellStart"/>
-      <w:r>
-        <w:t>Snowboarding</w:t>
-      </w:r>
-      <w:proofErr w:type="spellEnd"/>
-      <w:r>
-        <w:t xml:space="preserve"> Community (ISC) ein Programm zur Verwaltung aller Wettkämpfe zu erstellen. Nach langwierigen Gesprächen und zahlreichen Après-Ski-Veranstaltungen ist es dir gelungen, die Daten zu identifizieren, die für die ISC wichtig sind:</w:t>
+        <w:t>Du hast den Auftrag bekommen, für die International Snowboarding Community (ISC) ein Programm zur Verwaltung aller Wettkämpfe zu erstellen. Nach langwierigen Gesprächen und zahlreichen Après-Ski-Veranstaltungen ist es dir gelungen, die Daten zu identifizieren, die für die ISC wichtig sind:</w:t>
       </w:r>
     </w:p>
     <w:p>
@@ -4120,15 +3811,7 @@
     </w:p>
     <w:p>
       <w:r>
-        <w:t xml:space="preserve">Die Sponsoren, von denen lediglich der Name und ihre </w:t>
-      </w:r>
-      <w:proofErr w:type="spellStart"/>
-      <w:r>
-        <w:t>Sponsoringverträge</w:t>
-      </w:r>
-      <w:proofErr w:type="spellEnd"/>
-      <w:r>
-        <w:t xml:space="preserve"> bekannt sind, sind gleichzeitig auch die Veranstalter der Wettkämpfe. Dabei wird jeder Wettkampf von lediglich einem Sponsor an einem bestimmten Berg ausgetragen. Wettkämpfe werden mit dem Namen und dem Veranstaltungsjahr identifiziert. Bei jedem Wettkampf werden Preisgelder in unterschiedlicher Gesamthöhe ausgeschüttet.</w:t>
+        <w:t>Die Sponsoren, von denen lediglich der Name und ihre Sponsoringverträge bekannt sind, sind gleichzeitig auch die Veranstalter der Wettkämpfe. Dabei wird jeder Wettkampf von lediglich einem Sponsor an einem bestimmten Berg ausgetragen. Wettkämpfe werden mit dem Namen und dem Veranstaltungsjahr identifiziert. Bei jedem Wettkampf werden Preisgelder in unterschiedlicher Gesamthöhe ausgeschüttet.</w:t>
       </w:r>
     </w:p>
     <w:sectPr>
@@ -4185,21 +3868,11 @@
           <w:pStyle w:val="Fuzeile"/>
         </w:pPr>
         <w:r>
-          <w:t xml:space="preserve">Can </w:t>
+          <w:t xml:space="preserve">Can Canatti, Simon Thorhauer, Vladimir </w:t>
         </w:r>
-        <w:proofErr w:type="spellStart"/>
-        <w:r>
-          <w:t>Canatti</w:t>
-        </w:r>
-        <w:proofErr w:type="spellEnd"/>
-        <w:r>
-          <w:t xml:space="preserve">, Simon Thorhauer, Vladimir </w:t>
-        </w:r>
-        <w:proofErr w:type="spellStart"/>
         <w:r>
           <w:t>Strelcenko</w:t>
         </w:r>
-        <w:proofErr w:type="spellEnd"/>
         <w:r>
           <w:tab/>
         </w:r>
@@ -4219,7 +3892,7 @@
           <w:rPr>
             <w:noProof/>
           </w:rPr>
-          <w:t>iii</w:t>
+          <w:t>i</w:t>
         </w:r>
         <w:r>
           <w:fldChar w:fldCharType="end"/>
@@ -4266,7 +3939,6 @@
         <w:szCs w:val="20"/>
       </w:rPr>
     </w:pPr>
-    <w:proofErr w:type="spellStart"/>
     <w:r>
       <w:rPr>
         <w:rFonts w:asciiTheme="majorHAnsi" w:hAnsiTheme="majorHAnsi" w:cstheme="majorHAnsi"/>
@@ -4275,7 +3947,6 @@
       </w:rPr>
       <w:t>Avalanche</w:t>
     </w:r>
-    <w:proofErr w:type="spellEnd"/>
   </w:p>
   <w:p>
     <w:pPr>
@@ -4359,7 +4030,7 @@
         <w:sz w:val="18"/>
         <w:szCs w:val="18"/>
       </w:rPr>
-      <w:t>Fazit</w:t>
+      <w:t>Dokumentation</w:t>
     </w:r>
     <w:r>
       <w:rPr>
@@ -4393,7 +4064,6 @@
         <w:szCs w:val="20"/>
       </w:rPr>
     </w:pPr>
-    <w:proofErr w:type="spellStart"/>
     <w:r>
       <w:rPr>
         <w:rFonts w:asciiTheme="majorHAnsi" w:hAnsiTheme="majorHAnsi" w:cstheme="majorHAnsi"/>
@@ -4402,7 +4072,6 @@
       </w:rPr>
       <w:t>Avalanche</w:t>
     </w:r>
-    <w:proofErr w:type="spellEnd"/>
   </w:p>
   <w:p>
     <w:pPr>
@@ -9956,7 +9625,6 @@
     <w:link w:val="Index1Zchn"/>
     <w:autoRedefine/>
     <w:uiPriority w:val="99"/>
-    <w:semiHidden/>
     <w:unhideWhenUsed/>
     <w:rsid w:val="008C1F99"/>
     <w:pPr>
@@ -9969,7 +9637,6 @@
     <w:basedOn w:val="Absatz-Standardschriftart"/>
     <w:link w:val="Index1"/>
     <w:uiPriority w:val="99"/>
-    <w:semiHidden/>
     <w:rsid w:val="008C1F99"/>
   </w:style>
   <w:style w:type="paragraph" w:styleId="Index7">
@@ -10456,7 +10123,7 @@
 </file>
 
 <file path=customXml/itemProps1.xml><?xml version="1.0" encoding="utf-8"?>
-<ds:datastoreItem xmlns:ds="http://schemas.openxmlformats.org/officeDocument/2006/customXml" ds:itemID="{9031C50B-AF5D-4C9B-8497-38FE0D207B6B}">
+<ds:datastoreItem xmlns:ds="http://schemas.openxmlformats.org/officeDocument/2006/customXml" ds:itemID="{F233C266-3201-4326-B6FD-DF169E290C44}">
   <ds:schemaRefs>
     <ds:schemaRef ds:uri="http://schemas.openxmlformats.org/officeDocument/2006/bibliography"/>
   </ds:schemaRefs>

</xml_diff>

<commit_message>
Kapitel 4, 5 und 6 abgeschlossen
</commit_message>
<xml_diff>
--- a/DOKU/Projektarbeit Snowboarder.docx
+++ b/DOKU/Projektarbeit Snowboarder.docx
@@ -2765,16 +2765,8 @@
       </w:r>
       <w:r>
         <w:br/>
-        <w:t>Aufgrund der nahenden Abschlussprüfungen wurde im Team vereinba</w:t>
-      </w:r>
-      <w:r>
-        <w:t xml:space="preserve">rt den 16 September als neue Frist zu nutzen um die Abgabe frühzeitig </w:t>
-      </w:r>
-      <w:r>
-        <w:t>von unserer To-Do Liste zu streichen.</w:t>
-      </w:r>
-      <w:r>
-        <w:br/>
+      </w:r>
+      <w:r>
         <w:t>Als Entwicklung</w:t>
       </w:r>
       <w:r>
@@ -2983,6 +2975,11 @@
       </w:r>
     </w:p>
     <w:p>
+      <w:r>
+        <w:t>Eine Darstellung des durch die Entwurfsmuster resultierenden Schichten-Modells ist in Anhang A.3 zu finden.</w:t>
+      </w:r>
+    </w:p>
+    <w:p>
       <w:pPr>
         <w:pStyle w:val="berschrift2"/>
       </w:pPr>
@@ -3293,6 +3290,18 @@
       <w:r>
         <w:t>Für die einzelnen Methoden der Controller-Klassen sind wir Seite für Seite vorgegangen und haben dabei abwechselnd die Methode und danach die Benutzeroberfläche implementiert.</w:t>
       </w:r>
+      <w:r>
+        <w:t xml:space="preserve"> Während der Implementierung der Methoden ist aufgefallen das für einige Datenbank Entitäten spezialisierte Repository-Klassen notwendig sind. Diese wurden anschließend erstellt und erben vom Basis</w:t>
+      </w:r>
+      <w:r>
+        <w:t>-R</w:t>
+      </w:r>
+      <w:r>
+        <w:t>epository.</w:t>
+      </w:r>
+      <w:r>
+        <w:t xml:space="preserve"> </w:t>
+      </w:r>
     </w:p>
     <w:p>
       <w:pPr>
@@ -3308,144 +3317,111 @@
       <w:bookmarkEnd w:id="20"/>
     </w:p>
     <w:p>
-      <w:bookmarkStart w:id="21" w:name="_GoBack"/>
+      <w:r>
+        <w:t>Die Benutzeroberflächen wurden, wie im vorherigen Abschnitt beschrieben, im Wechsel mit den dazugehörigen Controller-Methoden implementiert. Hierbei blieben die Navigationsleiste im oberen Bereich und der Footer im unteren Bereich der Anwendung auf allen Seiten gleich. Diese beiden Elemente wurden als geteilte Elemente implementiert und mussten so nicht auf jeder Seite neu angelegt werden.</w:t>
+      </w:r>
+    </w:p>
+    <w:p>
+      <w:r>
+        <w:t>Die eigentlichen Elemente der Seite wurden im freien Bereich in der Mitte der Anwendung angezeigt. Eingabemasken für den Nutzer wurden hier in Form von Formularen mit einem Speichern Button umgesetzt. Die Dropdownmenüs einiger Formulare</w:t>
+      </w:r>
+      <w:r>
+        <w:t>,</w:t>
+      </w:r>
+      <w:r>
+        <w:t xml:space="preserve"> wie z.B. dem Snowboarder hinzufügen Formular</w:t>
+      </w:r>
+      <w:r>
+        <w:t>,</w:t>
+      </w:r>
+      <w:r>
+        <w:t xml:space="preserve"> werden hierbei mit relevanten Daten aus der Datenbank gefüllt, aus denen der Nutzer auswählen kann.</w:t>
+      </w:r>
+    </w:p>
+    <w:p>
+      <w:r>
+        <w:t>Zur Darstellungen der Daten haben wir uns für eine tabellarische Präsentation der Daten entschieden. Hierbei stehen bei jedem Datensatz in der Tabelle zusätzliche Optionen, wie die Bearbeitung der Daten oder eine Detailansicht mit zusätzlichen Daten, zur Verfügung.</w:t>
+      </w:r>
+    </w:p>
+    <w:p>
+      <w:pPr>
+        <w:pStyle w:val="berschrift2"/>
+      </w:pPr>
+      <w:bookmarkStart w:id="21" w:name="_Toc113366765"/>
+      <w:r>
+        <w:t>Abweichungen gegenüber</w:t>
+      </w:r>
+      <w:r>
+        <w:t xml:space="preserve"> dem erwarteten Ergebnis</w:t>
+      </w:r>
       <w:bookmarkEnd w:id="21"/>
     </w:p>
     <w:p>
-      <w:pPr>
-        <w:pStyle w:val="berschrift2"/>
-      </w:pPr>
-      <w:bookmarkStart w:id="22" w:name="_Toc113366765"/>
-      <w:r>
-        <w:t>Abweichungen gegenüber</w:t>
-      </w:r>
-      <w:r>
-        <w:t xml:space="preserve"> dem erwarteten Ergebnis</w:t>
+      <w:r>
+        <w:t>Für das Projekt wurde nur eine Eingabe und eine Präsentation der Daten gefordert. Um die Anwendung jedoch abzurunden haben wir uns für die zusätzliche Implementierung der restlichen CRUD-Funktionen, dem Bearbeiten vorhandener Daten und das Löschen von Daten entschieden.</w:t>
+      </w:r>
+    </w:p>
+    <w:p>
+      <w:pPr>
+        <w:pStyle w:val="berschrift1"/>
+      </w:pPr>
+      <w:bookmarkStart w:id="22" w:name="_Toc113366766"/>
+      <w:r>
+        <w:t>Dokumentation</w:t>
       </w:r>
       <w:bookmarkEnd w:id="22"/>
     </w:p>
     <w:p>
-      <w:pPr>
-        <w:rPr>
-          <w:strike/>
-        </w:rPr>
-      </w:pPr>
-      <w:r>
-        <w:rPr>
-          <w:strike/>
-        </w:rPr>
-        <w:t>Aufgrund der parallelen Entwicklung an der Firmware</w:t>
-      </w:r>
-      <w:r>
-        <w:rPr>
-          <w:strike/>
-        </w:rPr>
-        <w:t xml:space="preserve"> und </w:t>
-      </w:r>
-      <w:r>
-        <w:rPr>
-          <w:strike/>
-        </w:rPr>
-        <w:t xml:space="preserve">dem intensiven Austausch mit dem </w:t>
-      </w:r>
-      <w:hyperlink w:anchor="_Abkürzungsverzeichnis" w:history="1">
-        <w:r>
-          <w:rPr>
-            <w:rStyle w:val="Hyperlink"/>
-            <w:strike/>
-          </w:rPr>
-          <w:t>DDE</w:t>
-        </w:r>
-      </w:hyperlink>
-      <w:r>
-        <w:rPr>
-          <w:rStyle w:val="Hyperlink"/>
-          <w:strike/>
-        </w:rPr>
-        <w:t xml:space="preserve"> </w:t>
-      </w:r>
-      <w:r>
-        <w:rPr>
-          <w:strike/>
-        </w:rPr>
-        <w:t>ist es zu Verz</w:t>
-      </w:r>
-      <w:r>
-        <w:rPr>
-          <w:strike/>
-        </w:rPr>
-        <w:t>ö</w:t>
-      </w:r>
-      <w:r>
-        <w:rPr>
-          <w:strike/>
-        </w:rPr>
-        <w:t>gerungen in der Implementierungsphase gekommen. Die Implementierung der Tests</w:t>
-      </w:r>
-      <w:r>
-        <w:rPr>
-          <w:strike/>
-        </w:rPr>
-        <w:t xml:space="preserve"> wurde zum Teil auf einen späteren Zeit</w:t>
-      </w:r>
-      <w:r>
-        <w:rPr>
-          <w:strike/>
-        </w:rPr>
-        <w:t>punkt verschoben.</w:t>
+      <w:r>
+        <w:t>Um die Zeitlichen Anforderungen einzuhalten wurde die Dokumentation parallel zur Entwicklung geschrieben.</w:t>
       </w:r>
     </w:p>
     <w:p>
+      <w:r>
+        <w:t>Weiterhin wurden Kommentare zu den wichtigsten Klassen im Quellcode hinterlegt.</w:t>
+      </w:r>
+    </w:p>
+    <w:p>
       <w:pPr>
         <w:pStyle w:val="berschrift1"/>
       </w:pPr>
-      <w:bookmarkStart w:id="23" w:name="_Toc113366766"/>
-      <w:r>
-        <w:t>Dokumentation</w:t>
+      <w:bookmarkStart w:id="23" w:name="_Toc113366767"/>
+      <w:r>
+        <w:t>Fazit</w:t>
       </w:r>
       <w:bookmarkEnd w:id="23"/>
     </w:p>
     <w:p>
       <w:r>
-        <w:t>Um die Zeitlichen Anforderungen einzuhalten wurde die Dokumentation parallel zur Entwicklung geschrieben.</w:t>
+        <w:t>Zum Abschluss des Projekts wurden alle geforderten Funkt</w:t>
+      </w:r>
+      <w:r>
+        <w:t>ionen erfüllt und es wird in einer Präsentation vorgestellt.</w:t>
+      </w:r>
+      <w:r>
+        <w:t xml:space="preserve"> Da es sich bei dem Projekt um eine schulische Leistung handelt</w:t>
+      </w:r>
+      <w:r>
+        <w:t>,</w:t>
+      </w:r>
+      <w:bookmarkStart w:id="24" w:name="_GoBack"/>
+      <w:bookmarkEnd w:id="24"/>
+      <w:r>
+        <w:t xml:space="preserve"> wird </w:t>
+      </w:r>
+      <w:r>
+        <w:t>eine zukünftige Anpassung des Projekts nicht stattfinden.</w:t>
       </w:r>
     </w:p>
     <w:p>
       <w:pPr>
-        <w:pStyle w:val="berschrift1"/>
-      </w:pPr>
-      <w:bookmarkStart w:id="24" w:name="_Toc113366767"/>
-      <w:r>
-        <w:t>Fazit</w:t>
-      </w:r>
-      <w:bookmarkEnd w:id="24"/>
-    </w:p>
-    <w:p>
-      <w:r>
-        <w:t xml:space="preserve">Zum Abschluss des Projekts </w:t>
-      </w:r>
-      <w:r>
-        <w:t xml:space="preserve">zieht </w:t>
-      </w:r>
-      <w:r>
-        <w:t xml:space="preserve">der Autor </w:t>
-      </w:r>
-      <w:r>
-        <w:t>ein Fazit über das Gelernte und gibt einen Ausblick auf die Zukunft des Projekts</w:t>
-      </w:r>
-      <w:r>
-        <w:t>.</w:t>
-      </w:r>
-    </w:p>
-    <w:p>
-      <w:pPr>
         <w:pStyle w:val="berschrift2"/>
-      </w:pPr>
-      <w:bookmarkStart w:id="25" w:name="_Toc113366768"/>
-      <w:r>
-        <w:t>Soll-/Ist-Vergleich</w:t>
-      </w:r>
-      <w:bookmarkEnd w:id="25"/>
+        <w:numPr>
+          <w:ilvl w:val="0"/>
+          <w:numId w:val="0"/>
+        </w:numPr>
+        <w:ind w:left="576"/>
+      </w:pPr>
     </w:p>
     <w:p>
       <w:pPr>
@@ -3464,248 +3440,32 @@
         <w:rPr>
           <w:strike/>
         </w:rPr>
-        <w:t xml:space="preserve">Das </w:t>
-      </w:r>
-      <w:hyperlink w:anchor="_Abkürzungsverzeichnis" w:history="1">
-        <w:r>
-          <w:rPr>
-            <w:rStyle w:val="Hyperlink"/>
-            <w:strike/>
-          </w:rPr>
-          <w:t>SMCU5</w:t>
-        </w:r>
-      </w:hyperlink>
-      <w:r>
-        <w:rPr>
-          <w:strike/>
-        </w:rPr>
         <w:t xml:space="preserve"> </w:t>
-      </w:r>
-      <w:r>
-        <w:rPr>
-          <w:strike/>
-        </w:rPr>
-        <w:t xml:space="preserve">soll in unterschiedlichen Projekten </w:t>
-      </w:r>
-      <w:r>
-        <w:rPr>
-          <w:strike/>
-        </w:rPr>
-        <w:t xml:space="preserve">mit unterschiedlichen Maschinen </w:t>
-      </w:r>
-      <w:r>
-        <w:rPr>
-          <w:strike/>
-        </w:rPr>
-        <w:t>verwendet werden.</w:t>
-      </w:r>
-      <w:r>
-        <w:rPr>
-          <w:strike/>
-        </w:rPr>
-        <w:t xml:space="preserve"> </w:t>
-      </w:r>
-      <w:r>
-        <w:rPr>
-          <w:strike/>
-        </w:rPr>
-        <w:t>Zum Zeitpunkt dieser Dokumentation</w:t>
-      </w:r>
-      <w:r>
-        <w:rPr>
-          <w:strike/>
-        </w:rPr>
-        <w:t xml:space="preserve"> </w:t>
-      </w:r>
-      <w:r>
-        <w:rPr>
-          <w:strike/>
-        </w:rPr>
-        <w:t>werden Firmware und Maschinenkonfiguration</w:t>
-      </w:r>
-      <w:r>
-        <w:rPr>
-          <w:strike/>
-        </w:rPr>
-        <w:t xml:space="preserve">en </w:t>
-      </w:r>
-      <w:r>
-        <w:rPr>
-          <w:strike/>
-        </w:rPr>
-        <w:t>weiterhin</w:t>
-      </w:r>
-      <w:r>
-        <w:rPr>
-          <w:strike/>
-        </w:rPr>
-        <w:t xml:space="preserve"> erarbeitet</w:t>
-      </w:r>
-      <w:r>
-        <w:rPr>
-          <w:strike/>
-        </w:rPr>
-        <w:t>.</w:t>
-      </w:r>
-      <w:r>
-        <w:rPr>
-          <w:strike/>
-        </w:rPr>
-        <w:t xml:space="preserve"> D</w:t>
-      </w:r>
-      <w:r>
-        <w:rPr>
-          <w:strike/>
-        </w:rPr>
-        <w:t>ie parallele</w:t>
-      </w:r>
-      <w:r>
-        <w:rPr>
-          <w:strike/>
-        </w:rPr>
-        <w:t xml:space="preserve"> Entwicklung</w:t>
-      </w:r>
-      <w:r>
-        <w:rPr>
-          <w:strike/>
-        </w:rPr>
-        <w:t xml:space="preserve"> de</w:t>
-      </w:r>
-      <w:r>
-        <w:rPr>
-          <w:strike/>
-        </w:rPr>
-        <w:t>s</w:t>
-      </w:r>
-      <w:r>
-        <w:rPr>
-          <w:strike/>
-        </w:rPr>
-        <w:t xml:space="preserve"> </w:t>
-      </w:r>
-      <w:hyperlink w:anchor="_Abkürzungsverzeichnis" w:history="1">
-        <w:r>
-          <w:rPr>
-            <w:rStyle w:val="Hyperlink"/>
-            <w:strike/>
-          </w:rPr>
-          <w:t>SMCU5</w:t>
-        </w:r>
-      </w:hyperlink>
-      <w:r>
-        <w:rPr>
-          <w:strike/>
-        </w:rPr>
-        <w:t xml:space="preserve"> </w:t>
-      </w:r>
-      <w:r>
-        <w:rPr>
-          <w:strike/>
-        </w:rPr>
-        <w:t xml:space="preserve">und der stetige Austausch mit dem </w:t>
-      </w:r>
-      <w:hyperlink w:anchor="_Abkürzungsverzeichnis" w:history="1">
-        <w:r>
-          <w:rPr>
-            <w:rStyle w:val="Hyperlink"/>
-            <w:strike/>
-          </w:rPr>
-          <w:t>DDE</w:t>
-        </w:r>
-      </w:hyperlink>
-      <w:r>
-        <w:rPr>
-          <w:strike/>
-        </w:rPr>
-        <w:t xml:space="preserve"> </w:t>
-      </w:r>
-      <w:r>
-        <w:rPr>
-          <w:strike/>
-        </w:rPr>
-        <w:t xml:space="preserve">haben die </w:t>
-      </w:r>
-      <w:r>
-        <w:rPr>
-          <w:strike/>
-        </w:rPr>
-        <w:t>Implementierungsphase verlängert</w:t>
-      </w:r>
-      <w:r>
-        <w:rPr>
-          <w:strike/>
-        </w:rPr>
-        <w:t>.</w:t>
-      </w:r>
-      <w:r>
-        <w:rPr>
-          <w:strike/>
-        </w:rPr>
-        <w:t xml:space="preserve"> </w:t>
-      </w:r>
-      <w:r>
-        <w:rPr>
-          <w:strike/>
-        </w:rPr>
-        <w:t>Es wurde die Entscheidung getroffen</w:t>
-      </w:r>
-      <w:r>
-        <w:rPr>
-          <w:strike/>
-        </w:rPr>
-        <w:t xml:space="preserve">, die Unit-Tests </w:t>
-      </w:r>
-      <w:r>
-        <w:rPr>
-          <w:strike/>
-        </w:rPr>
-        <w:t xml:space="preserve">für den </w:t>
-      </w:r>
-      <w:hyperlink w:anchor="_Abkürzungsverzeichnis" w:history="1">
-        <w:r>
-          <w:rPr>
-            <w:rStyle w:val="Hyperlink"/>
-            <w:strike/>
-          </w:rPr>
-          <w:t>UI</w:t>
-        </w:r>
-      </w:hyperlink>
-      <w:r>
-        <w:rPr>
-          <w:strike/>
-        </w:rPr>
-        <w:t xml:space="preserve">-Service </w:t>
-      </w:r>
-      <w:r>
-        <w:rPr>
-          <w:strike/>
-        </w:rPr>
-        <w:t xml:space="preserve">zu einem späteren Zeitpunkt zu implementieren. </w:t>
       </w:r>
     </w:p>
     <w:p>
       <w:pPr>
         <w:pStyle w:val="berschrift1-ANummerierung"/>
       </w:pPr>
-      <w:bookmarkStart w:id="26" w:name="_Toc113366769"/>
+      <w:bookmarkStart w:id="25" w:name="_Toc113366769"/>
       <w:r>
         <w:lastRenderedPageBreak/>
         <w:t>Anhang</w:t>
       </w:r>
-      <w:bookmarkEnd w:id="26"/>
+      <w:bookmarkEnd w:id="25"/>
     </w:p>
     <w:p>
       <w:pPr>
         <w:pStyle w:val="berschrift2-A1"/>
       </w:pPr>
-      <w:bookmarkStart w:id="27" w:name="_Toc113366770"/>
+      <w:bookmarkStart w:id="26" w:name="_Toc113366770"/>
       <w:r>
         <w:t xml:space="preserve"> </w:t>
       </w:r>
       <w:r>
         <w:t>Abbildung ER-Diagramm Datenbank</w:t>
       </w:r>
-      <w:bookmarkEnd w:id="27"/>
+      <w:bookmarkEnd w:id="26"/>
     </w:p>
     <w:p>
       <w:pPr>
@@ -3774,48 +3534,127 @@
         </w:drawing>
       </w:r>
     </w:p>
+    <w:p/>
     <w:p>
-      <w:r>
-        <w:lastRenderedPageBreak/>
-        <w:br w:type="page"/>
+      <w:pPr>
+        <w:pStyle w:val="berschrift2-A1"/>
+      </w:pPr>
+      <w:r>
+        <w:t xml:space="preserve"> Aufgabenbeschreibung</w:t>
       </w:r>
     </w:p>
     <w:p>
-      <w:pPr>
-        <w:pStyle w:val="berschrift2-A1"/>
-      </w:pPr>
-      <w:r>
-        <w:lastRenderedPageBreak/>
-        <w:t xml:space="preserve"> Aufgabenbeschreibung</w:t>
+      <w:r>
+        <w:t>Du hast den Auftrag bekommen, für die International Snowboarding Community (ISC) ein Programm zur Verwaltung aller Wettkämpfe zu erstellen. Nach langwierigen Gesprächen und zahlreichen Après-Ski-Veranstaltungen ist es dir gelungen, die Daten zu identifizieren, die für die ISC wichtig sind:</w:t>
       </w:r>
     </w:p>
     <w:p>
       <w:r>
-        <w:t>Du hast den Auftrag bekommen, für die International Snowboarding Community (ISC) ein Programm zur Verwaltung aller Wettkämpfe zu erstellen. Nach langwierigen Gesprächen und zahlreichen Après-Ski-Veranstaltungen ist es dir gelungen, die Daten zu identifizieren, die für die ISC wichtig sind:</w:t>
+        <w:t xml:space="preserve">Snowboarder haben einen Nachnamen, einen Vornamen, einen Künstlernamen und auch einen Geburtstag. Jedem ist eine eindeutige Mitgliedernummer zugeordnet. </w:t>
       </w:r>
     </w:p>
     <w:p>
       <w:r>
-        <w:t xml:space="preserve">Snowboarder haben einen Nachnamen, einen Vornamen, einen Künstlernamen und auch einen Geburtstag. Jedem ist eine eindeutige Mitgliedernummer zugeordnet. </w:t>
+        <w:t>Zusätzlich soll für jeden Snowboarder der "Haus-Berg" abrufbar sein. Dieser liegt in einem Gebirge und hat eine von der ISC vergebene Schwierigkeitsstufe.</w:t>
       </w:r>
     </w:p>
     <w:p>
       <w:r>
-        <w:t>Zusätzlich soll für jeden Snowboarder der "Haus-Berg" abrufbar sein. Dieser liegt in einem Gebirge und hat eine von der ISC vergebene Schwierigkeitsstufe.</w:t>
+        <w:t xml:space="preserve">Unter den Snowboardern gibt es Profis. Diese haben eine eigene Lizenznummer, Weltcup-Punkte und ihren "Best-Trick". Zudem haben sie mindestens einen Sponsor, von dem sie mit einem bestimmten Betrag finanziert werden. </w:t>
       </w:r>
     </w:p>
     <w:p>
       <w:r>
-        <w:t xml:space="preserve">Unter den Snowboardern gibt es Profis. Diese haben eine eigene Lizenznummer, Weltcup-Punkte und ihren "Best-Trick". Zudem haben sie mindestens einen Sponsor, von dem sie mit einem bestimmten Betrag finanziert werden. </w:t>
+        <w:t>Die Sponsoren, von denen lediglich der Name und ihre Sponsoringverträge bekannt sind, sind gleichzeitig auch die Veranstalter der Wettkämpfe. Dabei wird jeder Wettkampf von lediglich einem Sponsor an einem bestimmten Berg ausgetragen. Wettkämpfe werden mit dem Namen und dem Veranstaltungsjahr identifiziert. Bei jedem Wettkampf werden Preisgelder in unterschiedlicher Gesamthöhe ausgeschüttet.</w:t>
       </w:r>
     </w:p>
     <w:p>
       <w:r>
-        <w:t>Die Sponsoren, von denen lediglich der Name und ihre Sponsoringverträge bekannt sind, sind gleichzeitig auch die Veranstalter der Wettkämpfe. Dabei wird jeder Wettkampf von lediglich einem Sponsor an einem bestimmten Berg ausgetragen. Wettkämpfe werden mit dem Namen und dem Veranstaltungsjahr identifiziert. Bei jedem Wettkampf werden Preisgelder in unterschiedlicher Gesamthöhe ausgeschüttet.</w:t>
-      </w:r>
+        <w:br w:type="page"/>
+      </w:r>
+    </w:p>
+    <w:p>
+      <w:pPr>
+        <w:pStyle w:val="berschrift2-A1"/>
+      </w:pPr>
+      <w:r>
+        <w:rPr>
+          <w:noProof/>
+          <w:lang w:eastAsia="de-DE"/>
+        </w:rPr>
+        <w:lastRenderedPageBreak/>
+        <w:drawing>
+          <wp:anchor distT="0" distB="0" distL="114300" distR="114300" simplePos="0" relativeHeight="251659264" behindDoc="0" locked="0" layoutInCell="1" allowOverlap="1" wp14:anchorId="6C16D07D" wp14:editId="7D4EB328">
+            <wp:simplePos x="0" y="0"/>
+            <wp:positionH relativeFrom="margin">
+              <wp:align>center</wp:align>
+            </wp:positionH>
+            <wp:positionV relativeFrom="paragraph">
+              <wp:posOffset>243205</wp:posOffset>
+            </wp:positionV>
+            <wp:extent cx="4805680" cy="6654800"/>
+            <wp:effectExtent l="0" t="0" r="0" b="0"/>
+            <wp:wrapTopAndBottom/>
+            <wp:docPr id="1" name="Grafik 1"/>
+            <wp:cNvGraphicFramePr>
+              <a:graphicFrameLocks xmlns:a="http://schemas.openxmlformats.org/drawingml/2006/main" noChangeAspect="1"/>
+            </wp:cNvGraphicFramePr>
+            <a:graphic xmlns:a="http://schemas.openxmlformats.org/drawingml/2006/main">
+              <a:graphicData uri="http://schemas.openxmlformats.org/drawingml/2006/picture">
+                <pic:pic xmlns:pic="http://schemas.openxmlformats.org/drawingml/2006/picture">
+                  <pic:nvPicPr>
+                    <pic:cNvPr id="1" name="Schichten.png"/>
+                    <pic:cNvPicPr/>
+                  </pic:nvPicPr>
+                  <pic:blipFill>
+                    <a:blip r:embed="rId12">
+                      <a:extLst>
+                        <a:ext uri="{28A0092B-C50C-407E-A947-70E740481C1C}">
+                          <a14:useLocalDpi xmlns:a14="http://schemas.microsoft.com/office/drawing/2010/main" val="0"/>
+                        </a:ext>
+                      </a:extLst>
+                    </a:blip>
+                    <a:stretch>
+                      <a:fillRect/>
+                    </a:stretch>
+                  </pic:blipFill>
+                  <pic:spPr>
+                    <a:xfrm>
+                      <a:off x="0" y="0"/>
+                      <a:ext cx="4805680" cy="6654800"/>
+                    </a:xfrm>
+                    <a:prstGeom prst="rect">
+                      <a:avLst/>
+                    </a:prstGeom>
+                  </pic:spPr>
+                </pic:pic>
+              </a:graphicData>
+            </a:graphic>
+            <wp14:sizeRelH relativeFrom="margin">
+              <wp14:pctWidth>0</wp14:pctWidth>
+            </wp14:sizeRelH>
+            <wp14:sizeRelV relativeFrom="margin">
+              <wp14:pctHeight>0</wp14:pctHeight>
+            </wp14:sizeRelV>
+          </wp:anchor>
+        </w:drawing>
+      </w:r>
+      <w:r>
+        <w:t xml:space="preserve"> Schichten-Modell</w:t>
+      </w:r>
+    </w:p>
+    <w:p>
+      <w:pPr>
+        <w:pStyle w:val="berschrift2-A1"/>
+        <w:numPr>
+          <w:ilvl w:val="0"/>
+          <w:numId w:val="0"/>
+        </w:numPr>
+        <w:ind w:left="360" w:hanging="360"/>
+      </w:pPr>
     </w:p>
     <w:sectPr>
-      <w:headerReference w:type="default" r:id="rId12"/>
+      <w:headerReference w:type="default" r:id="rId13"/>
       <w:pgSz w:w="11906" w:h="16838"/>
       <w:pgMar w:top="1418" w:right="1134" w:bottom="1134" w:left="1418" w:header="709" w:footer="709" w:gutter="0"/>
       <w:pgNumType w:fmt="lowerRoman" w:start="1"/>
@@ -3892,7 +3731,7 @@
           <w:rPr>
             <w:noProof/>
           </w:rPr>
-          <w:t>i</w:t>
+          <w:t>iii</w:t>
         </w:r>
         <w:r>
           <w:fldChar w:fldCharType="end"/>
@@ -4030,7 +3869,7 @@
         <w:sz w:val="18"/>
         <w:szCs w:val="18"/>
       </w:rPr>
-      <w:t>Dokumentation</w:t>
+      <w:t>Implementierungsphase</w:t>
     </w:r>
     <w:r>
       <w:rPr>
@@ -4146,6 +3985,8 @@
     </w:r>
     <w:r>
       <w:rPr>
+        <w:b/>
+        <w:bCs/>
         <w:i/>
         <w:noProof/>
         <w:sz w:val="18"/>
@@ -10123,7 +9964,7 @@
 </file>
 
 <file path=customXml/itemProps1.xml><?xml version="1.0" encoding="utf-8"?>
-<ds:datastoreItem xmlns:ds="http://schemas.openxmlformats.org/officeDocument/2006/customXml" ds:itemID="{F233C266-3201-4326-B6FD-DF169E290C44}">
+<ds:datastoreItem xmlns:ds="http://schemas.openxmlformats.org/officeDocument/2006/customXml" ds:itemID="{814F2566-75D7-4428-852E-DFDB48DDDDA1}">
   <ds:schemaRefs>
     <ds:schemaRef ds:uri="http://schemas.openxmlformats.org/officeDocument/2006/bibliography"/>
   </ds:schemaRefs>

</xml_diff>